<commit_message>
added indexes to statusevents
</commit_message>
<xml_diff>
--- a/Docs/Demos.docx
+++ b/Docs/Demos.docx
@@ -7,18 +7,13 @@
         <w:pStyle w:val="Ttulo"/>
       </w:pPr>
       <w:r>
-        <w:t xml:space="preserve">Demos </w:t>
-      </w:r>
-      <w:proofErr w:type="gramStart"/>
-      <w:r>
-        <w:t xml:space="preserve">-  </w:t>
+        <w:t xml:space="preserve">Demos -  </w:t>
       </w:r>
       <w:proofErr w:type="spellStart"/>
       <w:r>
         <w:t>DeepSee</w:t>
       </w:r>
       <w:proofErr w:type="spellEnd"/>
-      <w:proofErr w:type="gramEnd"/>
       <w:r>
         <w:t xml:space="preserve"> Fundamentals</w:t>
       </w:r>
@@ -84,29 +79,29 @@
         <w:rPr>
           <w:rFonts w:ascii="Calibri" w:eastAsia="Times New Roman" w:hAnsi="Calibri" w:cs="Times New Roman"/>
         </w:rPr>
-        <w:t xml:space="preserve"> demos along with a lot of other stuff that students will use in class can be done using the %Installer routine located in </w:t>
-      </w:r>
-      <w:proofErr w:type="gramStart"/>
-      <w:r>
-        <w:rPr>
-          <w:rFonts w:ascii="Calibri" w:eastAsia="Times New Roman" w:hAnsi="Calibri" w:cs="Times New Roman"/>
-        </w:rPr>
-        <w:t>the  /</w:t>
-      </w:r>
-      <w:proofErr w:type="spellStart"/>
-      <w:proofErr w:type="gramEnd"/>
-      <w:r>
-        <w:rPr>
-          <w:rFonts w:ascii="Calibri" w:eastAsia="Times New Roman" w:hAnsi="Calibri" w:cs="Times New Roman"/>
-        </w:rPr>
-        <w:t>studentfilesfordeepsee</w:t>
-      </w:r>
-      <w:proofErr w:type="spellEnd"/>
-      <w:r>
-        <w:rPr>
-          <w:rFonts w:ascii="Calibri" w:eastAsia="Times New Roman" w:hAnsi="Calibri" w:cs="Times New Roman"/>
-        </w:rPr>
-        <w:t xml:space="preserve"> directory.</w:t>
+        <w:t xml:space="preserve"> demos along with a lot of other stuff that students will use in class can be done using the %Installer routine located in the  /</w:t>
+      </w:r>
+      <w:proofErr w:type="spellStart"/>
+      <w:r>
+        <w:rPr>
+          <w:rFonts w:ascii="Calibri" w:eastAsia="Times New Roman" w:hAnsi="Calibri" w:cs="Times New Roman"/>
+          <w:sz w:val="16"/>
+          <w:szCs w:val="16"/>
+        </w:rPr>
+        <w:t>deepseetraining</w:t>
+      </w:r>
+      <w:proofErr w:type="spellEnd"/>
+      <w:r>
+        <w:rPr>
+          <w:rFonts w:ascii="Calibri" w:eastAsia="Times New Roman" w:hAnsi="Calibri" w:cs="Times New Roman"/>
+        </w:rPr>
+        <w:t xml:space="preserve"> </w:t>
+      </w:r>
+      <w:r>
+        <w:rPr>
+          <w:rFonts w:ascii="Calibri" w:eastAsia="Times New Roman" w:hAnsi="Calibri" w:cs="Times New Roman"/>
+        </w:rPr>
+        <w:t>directory.</w:t>
       </w:r>
     </w:p>
     <w:p>
@@ -126,8 +121,39 @@
         <w:rPr>
           <w:rFonts w:ascii="Calibri" w:eastAsia="Times New Roman" w:hAnsi="Calibri" w:cs="Times New Roman"/>
         </w:rPr>
-        <w:t>Put these files in C:\DeepSee</w:t>
-      </w:r>
+        <w:t>Put these files in C:\</w:t>
+      </w:r>
+      <w:r>
+        <w:t xml:space="preserve"> </w:t>
+      </w:r>
+      <w:proofErr w:type="spellStart"/>
+      <w:r>
+        <w:rPr>
+          <w:rFonts w:ascii="Calibri" w:eastAsia="Times New Roman" w:hAnsi="Calibri" w:cs="Times New Roman"/>
+        </w:rPr>
+        <w:t>deepseetraining</w:t>
+      </w:r>
+      <w:proofErr w:type="spellEnd"/>
+      <w:r>
+        <w:rPr>
+          <w:rFonts w:ascii="Calibri" w:eastAsia="Times New Roman" w:hAnsi="Calibri" w:cs="Times New Roman"/>
+        </w:rPr>
+        <w:t xml:space="preserve"> </w:t>
+      </w:r>
+      <w:r>
+        <w:rPr>
+          <w:rFonts w:ascii="Calibri" w:eastAsia="Times New Roman" w:hAnsi="Calibri" w:cs="Times New Roman"/>
+        </w:rPr>
+        <w:t xml:space="preserve">or docker shared volume </w:t>
+      </w:r>
+      <w:proofErr w:type="spellStart"/>
+      <w:r>
+        <w:rPr>
+          <w:rFonts w:ascii="Calibri" w:eastAsia="Times New Roman" w:hAnsi="Calibri" w:cs="Times New Roman"/>
+        </w:rPr>
+        <w:t>dir</w:t>
+      </w:r>
+      <w:proofErr w:type="spellEnd"/>
     </w:p>
     <w:p>
       <w:pPr>
@@ -178,6 +204,7 @@
           <w:rFonts w:ascii="Calibri" w:eastAsia="Times New Roman" w:hAnsi="Calibri" w:cs="Times New Roman"/>
           <w:sz w:val="16"/>
           <w:szCs w:val="16"/>
+          <w:u w:val="single"/>
         </w:rPr>
       </w:pPr>
       <w:r>
@@ -186,7 +213,95 @@
           <w:sz w:val="16"/>
           <w:szCs w:val="16"/>
         </w:rPr>
-        <w:t>SAMPLES&gt;Do $System.OBJ.Load("/tmp/StudentFilesforDeepSeeDirectory/setup/Installer.xml","c")</w:t>
+        <w:t>SAMPLES&gt;Do $</w:t>
+      </w:r>
+      <w:proofErr w:type="spellStart"/>
+      <w:r>
+        <w:rPr>
+          <w:rFonts w:ascii="Calibri" w:eastAsia="Times New Roman" w:hAnsi="Calibri" w:cs="Times New Roman"/>
+          <w:sz w:val="16"/>
+          <w:szCs w:val="16"/>
+        </w:rPr>
+        <w:t>System.OBJ.Load</w:t>
+      </w:r>
+      <w:proofErr w:type="spellEnd"/>
+      <w:r>
+        <w:rPr>
+          <w:rFonts w:ascii="Calibri" w:eastAsia="Times New Roman" w:hAnsi="Calibri" w:cs="Times New Roman"/>
+          <w:sz w:val="16"/>
+          <w:szCs w:val="16"/>
+        </w:rPr>
+        <w:t>("/</w:t>
+      </w:r>
+      <w:proofErr w:type="spellStart"/>
+      <w:r>
+        <w:rPr>
+          <w:rFonts w:ascii="Calibri" w:eastAsia="Times New Roman" w:hAnsi="Calibri" w:cs="Times New Roman"/>
+          <w:sz w:val="16"/>
+          <w:szCs w:val="16"/>
+        </w:rPr>
+        <w:t>tmp</w:t>
+      </w:r>
+      <w:proofErr w:type="spellEnd"/>
+      <w:r>
+        <w:rPr>
+          <w:rFonts w:ascii="Calibri" w:eastAsia="Times New Roman" w:hAnsi="Calibri" w:cs="Times New Roman"/>
+          <w:sz w:val="16"/>
+          <w:szCs w:val="16"/>
+        </w:rPr>
+        <w:t>/</w:t>
+      </w:r>
+      <w:r>
+        <w:rPr>
+          <w:rFonts w:ascii="Calibri" w:eastAsia="Times New Roman" w:hAnsi="Calibri" w:cs="Times New Roman"/>
+          <w:sz w:val="16"/>
+          <w:szCs w:val="16"/>
+        </w:rPr>
+        <w:t xml:space="preserve"> </w:t>
+      </w:r>
+      <w:proofErr w:type="spellStart"/>
+      <w:r>
+        <w:rPr>
+          <w:rFonts w:ascii="Calibri" w:eastAsia="Times New Roman" w:hAnsi="Calibri" w:cs="Times New Roman"/>
+          <w:sz w:val="16"/>
+          <w:szCs w:val="16"/>
+        </w:rPr>
+        <w:t>deepseetraining</w:t>
+      </w:r>
+      <w:proofErr w:type="spellEnd"/>
+      <w:r>
+        <w:rPr>
+          <w:rFonts w:ascii="Calibri" w:eastAsia="Times New Roman" w:hAnsi="Calibri" w:cs="Times New Roman"/>
+          <w:sz w:val="16"/>
+          <w:szCs w:val="16"/>
+        </w:rPr>
+        <w:t xml:space="preserve"> </w:t>
+      </w:r>
+      <w:r>
+        <w:rPr>
+          <w:rFonts w:ascii="Calibri" w:eastAsia="Times New Roman" w:hAnsi="Calibri" w:cs="Times New Roman"/>
+          <w:sz w:val="16"/>
+          <w:szCs w:val="16"/>
+        </w:rPr>
+        <w:t>/setup/</w:t>
+      </w:r>
+      <w:proofErr w:type="spellStart"/>
+      <w:r>
+        <w:rPr>
+          <w:rFonts w:ascii="Calibri" w:eastAsia="Times New Roman" w:hAnsi="Calibri" w:cs="Times New Roman"/>
+          <w:sz w:val="16"/>
+          <w:szCs w:val="16"/>
+        </w:rPr>
+        <w:t>Installer.xml","c</w:t>
+      </w:r>
+      <w:proofErr w:type="spellEnd"/>
+      <w:r>
+        <w:rPr>
+          <w:rFonts w:ascii="Calibri" w:eastAsia="Times New Roman" w:hAnsi="Calibri" w:cs="Times New Roman"/>
+          <w:sz w:val="16"/>
+          <w:szCs w:val="16"/>
+        </w:rPr>
+        <w:t>")</w:t>
       </w:r>
     </w:p>
     <w:p>
@@ -228,7 +343,7 @@
           <w:sz w:val="16"/>
           <w:szCs w:val="16"/>
         </w:rPr>
-        <w:t>SAMPLES</w:t>
+        <w:t>SAMPLES &gt;Do ##class(Training.</w:t>
       </w:r>
       <w:r>
         <w:rPr>
@@ -236,7 +351,7 @@
           <w:sz w:val="16"/>
           <w:szCs w:val="16"/>
         </w:rPr>
-        <w:t xml:space="preserve"> </w:t>
+        <w:t>Analytics</w:t>
       </w:r>
       <w:r>
         <w:rPr>
@@ -244,7 +359,7 @@
           <w:sz w:val="16"/>
           <w:szCs w:val="16"/>
         </w:rPr>
-        <w:t>&gt;Do ##class(Training.DeepSee.Installer).Install("/tmp/StudentFilesforDeepSeeDirectory/setup/files")</w:t>
+        <w:t>.Installer).Install("/tmp/</w:t>
       </w:r>
       <w:r>
         <w:rPr>
@@ -252,6 +367,22 @@
           <w:sz w:val="16"/>
           <w:szCs w:val="16"/>
         </w:rPr>
+        <w:t>deepseetraining</w:t>
+      </w:r>
+      <w:r>
+        <w:rPr>
+          <w:rFonts w:ascii="Calibri" w:eastAsia="Times New Roman" w:hAnsi="Calibri" w:cs="Times New Roman"/>
+          <w:sz w:val="16"/>
+          <w:szCs w:val="16"/>
+        </w:rPr>
+        <w:t>")</w:t>
+      </w:r>
+      <w:r>
+        <w:rPr>
+          <w:rFonts w:ascii="Calibri" w:eastAsia="Times New Roman" w:hAnsi="Calibri" w:cs="Times New Roman"/>
+          <w:sz w:val="16"/>
+          <w:szCs w:val="16"/>
+        </w:rPr>
         <w:t xml:space="preserve"> </w:t>
       </w:r>
       <w:r>
@@ -588,21 +719,7 @@
         <w:rPr>
           <w:rFonts w:ascii="Calibri" w:eastAsia="Times New Roman" w:hAnsi="Calibri"/>
         </w:rPr>
-        <w:t xml:space="preserve">Geo </w:t>
-      </w:r>
-      <w:proofErr w:type="gramStart"/>
-      <w:r>
-        <w:rPr>
-          <w:rFonts w:ascii="Calibri" w:eastAsia="Times New Roman" w:hAnsi="Calibri"/>
-        </w:rPr>
-        <w:t>Listing  WARNING</w:t>
-      </w:r>
-      <w:proofErr w:type="gramEnd"/>
-      <w:r>
-        <w:rPr>
-          <w:rFonts w:ascii="Calibri" w:eastAsia="Times New Roman" w:hAnsi="Calibri"/>
-        </w:rPr>
-        <w:t>: REQUIRES INTERNET ACCESS!!</w:t>
+        <w:t>Geo Listing  WARNING: REQUIRES INTERNET ACCESS!!</w:t>
       </w:r>
     </w:p>
     <w:p>
@@ -851,21 +968,7 @@
         <w:rPr>
           <w:rFonts w:ascii="Calibri" w:eastAsia="Times New Roman" w:hAnsi="Calibri"/>
         </w:rPr>
-        <w:t xml:space="preserve">Actions </w:t>
-      </w:r>
-      <w:proofErr w:type="gramStart"/>
-      <w:r>
-        <w:rPr>
-          <w:rFonts w:ascii="Calibri" w:eastAsia="Times New Roman" w:hAnsi="Calibri"/>
-        </w:rPr>
-        <w:t>include:</w:t>
-      </w:r>
-      <w:proofErr w:type="gramEnd"/>
-      <w:r>
-        <w:rPr>
-          <w:rFonts w:ascii="Calibri" w:eastAsia="Times New Roman" w:hAnsi="Calibri"/>
-        </w:rPr>
-        <w:t xml:space="preserve"> view the composite record for the patient, add the patient to a program, etc.</w:t>
+        <w:t>Actions include: view the composite record for the patient, add the patient to a program, etc.</w:t>
       </w:r>
     </w:p>
     <w:p>
@@ -1019,17 +1122,9 @@
         <w:rPr>
           <w:rFonts w:ascii="Calibri" w:eastAsia="Times New Roman" w:hAnsi="Calibri"/>
         </w:rPr>
-        <w:t>do ##</w:t>
-      </w:r>
-      <w:proofErr w:type="gramStart"/>
-      <w:r>
-        <w:rPr>
-          <w:rFonts w:ascii="Calibri" w:eastAsia="Times New Roman" w:hAnsi="Calibri"/>
-        </w:rPr>
-        <w:t>class(</w:t>
-      </w:r>
-      <w:proofErr w:type="spellStart"/>
-      <w:proofErr w:type="gramEnd"/>
+        <w:t>do ##class(</w:t>
+      </w:r>
+      <w:proofErr w:type="spellStart"/>
       <w:r>
         <w:rPr>
           <w:rFonts w:ascii="Calibri" w:eastAsia="Times New Roman" w:hAnsi="Calibri"/>
@@ -1125,7 +1220,6 @@
         <w:t>DeepSee.Utils</w:t>
       </w:r>
       <w:proofErr w:type="spellEnd"/>
-      <w:proofErr w:type="gramStart"/>
       <w:r>
         <w:rPr>
           <w:rFonts w:ascii="Calibri" w:eastAsia="Times New Roman" w:hAnsi="Calibri"/>
@@ -1133,7 +1227,6 @@
         <w:t>).%</w:t>
       </w:r>
       <w:proofErr w:type="spellStart"/>
-      <w:proofErr w:type="gramEnd"/>
       <w:r>
         <w:rPr>
           <w:rFonts w:ascii="Calibri" w:eastAsia="Times New Roman" w:hAnsi="Calibri"/>
@@ -1730,21 +1823,7 @@
         <w:rPr>
           <w:rFonts w:ascii="Calibri" w:eastAsia="Times New Roman" w:hAnsi="Calibri" w:cs="Times New Roman"/>
         </w:rPr>
-        <w:t xml:space="preserve">Characteristic of data: usually </w:t>
-      </w:r>
-      <w:proofErr w:type="gramStart"/>
-      <w:r>
-        <w:rPr>
-          <w:rFonts w:ascii="Calibri" w:eastAsia="Times New Roman" w:hAnsi="Calibri" w:cs="Times New Roman"/>
-        </w:rPr>
-        <w:t>non numeric</w:t>
-      </w:r>
-      <w:proofErr w:type="gramEnd"/>
-      <w:r>
-        <w:rPr>
-          <w:rFonts w:ascii="Calibri" w:eastAsia="Times New Roman" w:hAnsi="Calibri" w:cs="Times New Roman"/>
-        </w:rPr>
-        <w:t>.</w:t>
+        <w:t>Characteristic of data: usually non numeric.</w:t>
       </w:r>
     </w:p>
     <w:p>
@@ -3153,19 +3232,11 @@
           <w:rFonts w:ascii="Calibri" w:eastAsia="Times New Roman" w:hAnsi="Calibri" w:cs="Times New Roman"/>
         </w:rPr>
       </w:pPr>
-      <w:proofErr w:type="gramStart"/>
-      <w:r>
-        <w:rPr>
-          <w:rFonts w:ascii="Calibri" w:eastAsia="Times New Roman" w:hAnsi="Calibri" w:cs="Times New Roman"/>
-        </w:rPr>
-        <w:t>Measures.[</w:t>
-      </w:r>
-      <w:proofErr w:type="gramEnd"/>
-      <w:r>
-        <w:rPr>
-          <w:rFonts w:ascii="Calibri" w:eastAsia="Times New Roman" w:hAnsi="Calibri" w:cs="Times New Roman"/>
-        </w:rPr>
-        <w:t>Units Sold], for example.</w:t>
+      <w:r>
+        <w:rPr>
+          <w:rFonts w:ascii="Calibri" w:eastAsia="Times New Roman" w:hAnsi="Calibri" w:cs="Times New Roman"/>
+        </w:rPr>
+        <w:t>Measures.[Units Sold], for example.</w:t>
       </w:r>
     </w:p>
     <w:p>
@@ -3385,21 +3456,7 @@
         <w:rPr>
           <w:rFonts w:ascii="Calibri" w:eastAsia="Times New Roman" w:hAnsi="Calibri" w:cs="Times New Roman"/>
         </w:rPr>
-        <w:t xml:space="preserve">Show the coloring cells proportionately. Select a color. Note that the intensity of the color will vary with the magnitude of the value in the table cells. For example, using blue, the cells with the larger numbers will be </w:t>
-      </w:r>
-      <w:proofErr w:type="gramStart"/>
-      <w:r>
-        <w:rPr>
-          <w:rFonts w:ascii="Calibri" w:eastAsia="Times New Roman" w:hAnsi="Calibri" w:cs="Times New Roman"/>
-        </w:rPr>
-        <w:t>more blue</w:t>
-      </w:r>
-      <w:proofErr w:type="gramEnd"/>
-      <w:r>
-        <w:rPr>
-          <w:rFonts w:ascii="Calibri" w:eastAsia="Times New Roman" w:hAnsi="Calibri" w:cs="Times New Roman"/>
-        </w:rPr>
-        <w:t>, not darker.</w:t>
+        <w:t>Show the coloring cells proportionately. Select a color. Note that the intensity of the color will vary with the magnitude of the value in the table cells. For example, using blue, the cells with the larger numbers will be more blue, not darker.</w:t>
       </w:r>
     </w:p>
     <w:p>
@@ -4340,14 +4397,12 @@
         </w:rPr>
         <w:t xml:space="preserve">Listing Group Target Cubes: </w:t>
       </w:r>
-      <w:proofErr w:type="gramStart"/>
       <w:r>
         <w:rPr>
           <w:rFonts w:ascii="Calibri" w:eastAsia="Times New Roman" w:hAnsi="Calibri" w:cs="Times New Roman"/>
         </w:rPr>
         <w:t>HOLEFOODS,HOLEFOODSBUDGET</w:t>
       </w:r>
-      <w:proofErr w:type="gramEnd"/>
     </w:p>
     <w:p>
       <w:pPr>
@@ -4447,7 +4502,6 @@
         <w:t>%</w:t>
       </w:r>
       <w:proofErr w:type="spellStart"/>
-      <w:proofErr w:type="gramStart"/>
       <w:r>
         <w:rPr>
           <w:rFonts w:ascii="Calibri" w:eastAsia="Times New Roman" w:hAnsi="Calibri" w:cs="Times New Roman"/>
@@ -4455,7 +4509,6 @@
         <w:t>ID,AmountOfSale</w:t>
       </w:r>
       <w:proofErr w:type="spellEnd"/>
-      <w:proofErr w:type="gramEnd"/>
       <w:r>
         <w:rPr>
           <w:rFonts w:ascii="Calibri" w:eastAsia="Times New Roman" w:hAnsi="Calibri" w:cs="Times New Roman"/>
@@ -4702,14 +4755,7 @@
         <w:rPr>
           <w:rFonts w:ascii="Calibri" w:eastAsia="Times New Roman" w:hAnsi="Calibri" w:cs="Times New Roman"/>
         </w:rPr>
-        <w:t>Expression</w:t>
-      </w:r>
-      <w:proofErr w:type="gramStart"/>
-      <w:r>
-        <w:rPr>
-          <w:rFonts w:ascii="Calibri" w:eastAsia="Times New Roman" w:hAnsi="Calibri" w:cs="Times New Roman"/>
-        </w:rPr>
-        <w:t xml:space="preserve">: </w:t>
+        <w:t xml:space="preserve">Expression: </w:t>
       </w:r>
       <w:r>
         <w:rPr>
@@ -4721,14 +4767,7 @@
         <w:rPr>
           <w:rFonts w:ascii="Calibri" w:eastAsia="Times New Roman" w:hAnsi="Calibri" w:cs="Times New Roman"/>
         </w:rPr>
-        <w:t>[</w:t>
-      </w:r>
-      <w:proofErr w:type="gramEnd"/>
-      <w:r>
-        <w:rPr>
-          <w:rFonts w:ascii="Calibri" w:eastAsia="Times New Roman" w:hAnsi="Calibri" w:cs="Times New Roman"/>
-        </w:rPr>
-        <w:t>Measures].[Units Sold]/ [Measures].[%COUNT]</w:t>
+        <w:t>[Measures].[Units Sold]/ [Measures].[%COUNT]</w:t>
       </w:r>
     </w:p>
     <w:p>
@@ -4803,19 +4842,11 @@
         <w:t>DateOfSale</w:t>
       </w:r>
       <w:proofErr w:type="spellEnd"/>
-      <w:proofErr w:type="gramStart"/>
-      <w:r>
-        <w:rPr>
-          <w:rFonts w:ascii="Calibri" w:eastAsia="Times New Roman" w:hAnsi="Calibri" w:cs="Times New Roman"/>
-        </w:rPr>
-        <w:t>].[</w:t>
-      </w:r>
-      <w:proofErr w:type="gramEnd"/>
-      <w:r>
-        <w:rPr>
-          <w:rFonts w:ascii="Calibri" w:eastAsia="Times New Roman" w:hAnsi="Calibri" w:cs="Times New Roman"/>
-        </w:rPr>
-        <w:t>Actual].[</w:t>
+      <w:r>
+        <w:rPr>
+          <w:rFonts w:ascii="Calibri" w:eastAsia="Times New Roman" w:hAnsi="Calibri" w:cs="Times New Roman"/>
+        </w:rPr>
+        <w:t>].[Actual].[</w:t>
       </w:r>
       <w:proofErr w:type="spellStart"/>
       <w:r>
@@ -4915,19 +4946,11 @@
           <w:rFonts w:ascii="Calibri" w:eastAsia="Times New Roman" w:hAnsi="Calibri" w:cs="Times New Roman"/>
         </w:rPr>
       </w:pPr>
-      <w:proofErr w:type="gramStart"/>
-      <w:r>
-        <w:rPr>
-          <w:rFonts w:ascii="Calibri" w:eastAsia="Times New Roman" w:hAnsi="Calibri" w:cs="Times New Roman"/>
-        </w:rPr>
-        <w:t>Measures.[</w:t>
-      </w:r>
-      <w:proofErr w:type="gramEnd"/>
-      <w:r>
-        <w:rPr>
-          <w:rFonts w:ascii="Calibri" w:eastAsia="Times New Roman" w:hAnsi="Calibri" w:cs="Times New Roman"/>
-        </w:rPr>
-        <w:t xml:space="preserve">Amount Sold]/%MDX(“Select measures.[Amount Sold] on 0 from </w:t>
+      <w:r>
+        <w:rPr>
+          <w:rFonts w:ascii="Calibri" w:eastAsia="Times New Roman" w:hAnsi="Calibri" w:cs="Times New Roman"/>
+        </w:rPr>
+        <w:t xml:space="preserve">Measures.[Amount Sold]/%MDX(“Select measures.[Amount Sold] on 0 from </w:t>
       </w:r>
       <w:proofErr w:type="spellStart"/>
       <w:r>
@@ -5545,7 +5568,6 @@
         <w:t>$</w:t>
       </w:r>
       <w:proofErr w:type="spellStart"/>
-      <w:proofErr w:type="gramStart"/>
       <w:r>
         <w:rPr>
           <w:rFonts w:ascii="Calibri" w:eastAsia="Times New Roman" w:hAnsi="Calibri" w:cs="Times New Roman"/>
@@ -5553,7 +5575,6 @@
         <w:t>variable.yearvar</w:t>
       </w:r>
       <w:proofErr w:type="spellEnd"/>
-      <w:proofErr w:type="gramEnd"/>
       <w:r>
         <w:rPr>
           <w:rFonts w:ascii="Calibri" w:eastAsia="Times New Roman" w:hAnsi="Calibri" w:cs="Times New Roman"/>
@@ -6150,21 +6171,7 @@
         <w:rPr>
           <w:rFonts w:ascii="Calibri" w:eastAsia="Times New Roman" w:hAnsi="Calibri" w:cs="Times New Roman"/>
         </w:rPr>
-        <w:t xml:space="preserve">%measure, and "Amount Sold" tells the plugin that </w:t>
-      </w:r>
-      <w:proofErr w:type="gramStart"/>
-      <w:r>
-        <w:rPr>
-          <w:rFonts w:ascii="Calibri" w:eastAsia="Times New Roman" w:hAnsi="Calibri" w:cs="Times New Roman"/>
-        </w:rPr>
-        <w:t>we're</w:t>
-      </w:r>
-      <w:proofErr w:type="gramEnd"/>
-      <w:r>
-        <w:rPr>
-          <w:rFonts w:ascii="Calibri" w:eastAsia="Times New Roman" w:hAnsi="Calibri" w:cs="Times New Roman"/>
-        </w:rPr>
-        <w:t xml:space="preserve"> using the amount sold measure.</w:t>
+        <w:t>%measure, and "Amount Sold" tells the plugin that we're using the amount sold measure.</w:t>
       </w:r>
     </w:p>
     <w:p>
@@ -6322,59 +6329,31 @@
         <w:rPr>
           <w:rFonts w:ascii="Calibri" w:eastAsia="Times New Roman" w:hAnsi="Calibri" w:cs="Times New Roman"/>
         </w:rPr>
-        <w:t>a distinct count measure, for example, the number of distinct cities represented by a set of transactions. Use the following MDX expression (%</w:t>
-      </w:r>
-      <w:proofErr w:type="gramStart"/>
-      <w:r>
-        <w:rPr>
-          <w:rFonts w:ascii="Calibri" w:eastAsia="Times New Roman" w:hAnsi="Calibri" w:cs="Times New Roman"/>
-        </w:rPr>
-        <w:t>KPI(</w:t>
-      </w:r>
-      <w:proofErr w:type="gramEnd"/>
-      <w:r>
-        <w:rPr>
-          <w:rFonts w:ascii="Calibri" w:eastAsia="Times New Roman" w:hAnsi="Calibri" w:cs="Times New Roman"/>
-        </w:rPr>
-        <w:t>) function) to create the calculated member:</w:t>
-      </w:r>
-    </w:p>
-    <w:p>
-      <w:pPr>
-        <w:spacing w:after="0" w:line="240" w:lineRule="auto"/>
-        <w:textAlignment w:val="center"/>
-        <w:rPr>
-          <w:rFonts w:ascii="Calibri" w:eastAsia="Times New Roman" w:hAnsi="Calibri" w:cs="Times New Roman"/>
-        </w:rPr>
-      </w:pPr>
-    </w:p>
-    <w:p>
-      <w:pPr>
-        <w:spacing w:after="0" w:line="240" w:lineRule="auto"/>
-        <w:textAlignment w:val="center"/>
-        <w:rPr>
-          <w:rFonts w:ascii="Calibri" w:eastAsia="Times New Roman" w:hAnsi="Calibri" w:cs="Times New Roman"/>
-        </w:rPr>
-      </w:pPr>
-      <w:r>
-        <w:rPr>
-          <w:rFonts w:ascii="Calibri" w:eastAsia="Times New Roman" w:hAnsi="Calibri" w:cs="Times New Roman"/>
-        </w:rPr>
-        <w:t>%KPI(“%DeepSee.Distinct”</w:t>
-      </w:r>
-      <w:proofErr w:type="gramStart"/>
-      <w:r>
-        <w:rPr>
-          <w:rFonts w:ascii="Calibri" w:eastAsia="Times New Roman" w:hAnsi="Calibri" w:cs="Times New Roman"/>
-        </w:rPr>
-        <w:t>,”DISTINCT</w:t>
-      </w:r>
-      <w:proofErr w:type="gramEnd"/>
-      <w:r>
-        <w:rPr>
-          <w:rFonts w:ascii="Calibri" w:eastAsia="Times New Roman" w:hAnsi="Calibri" w:cs="Times New Roman"/>
-        </w:rPr>
-        <w:t>”,,”%level”,”[Outlet].[H1].[City]”,”%CONTEXT”)</w:t>
+        <w:t>a distinct count measure, for example, the number of distinct cities represented by a set of transactions. Use the following MDX expression (%KPI() function) to create the calculated member:</w:t>
+      </w:r>
+    </w:p>
+    <w:p>
+      <w:pPr>
+        <w:spacing w:after="0" w:line="240" w:lineRule="auto"/>
+        <w:textAlignment w:val="center"/>
+        <w:rPr>
+          <w:rFonts w:ascii="Calibri" w:eastAsia="Times New Roman" w:hAnsi="Calibri" w:cs="Times New Roman"/>
+        </w:rPr>
+      </w:pPr>
+    </w:p>
+    <w:p>
+      <w:pPr>
+        <w:spacing w:after="0" w:line="240" w:lineRule="auto"/>
+        <w:textAlignment w:val="center"/>
+        <w:rPr>
+          <w:rFonts w:ascii="Calibri" w:eastAsia="Times New Roman" w:hAnsi="Calibri" w:cs="Times New Roman"/>
+        </w:rPr>
+      </w:pPr>
+      <w:r>
+        <w:rPr>
+          <w:rFonts w:ascii="Calibri" w:eastAsia="Times New Roman" w:hAnsi="Calibri" w:cs="Times New Roman"/>
+        </w:rPr>
+        <w:t>%KPI(“%DeepSee.Distinct”,”DISTINCT”,,”%level”,”[Outlet].[H1].[City]”,”%CONTEXT”)</w:t>
       </w:r>
     </w:p>
     <w:p>
@@ -6879,21 +6858,7 @@
         <w:rPr>
           <w:rFonts w:ascii="Calibri" w:eastAsia="Times New Roman" w:hAnsi="Calibri" w:cs="Times New Roman"/>
         </w:rPr>
-        <w:t xml:space="preserve">Resize / Modify - should users be allowed to resize widgets </w:t>
-      </w:r>
-      <w:proofErr w:type="gramStart"/>
-      <w:r>
-        <w:rPr>
-          <w:rFonts w:ascii="Calibri" w:eastAsia="Times New Roman" w:hAnsi="Calibri" w:cs="Times New Roman"/>
-        </w:rPr>
-        <w:t>or  modify</w:t>
-      </w:r>
-      <w:proofErr w:type="gramEnd"/>
-      <w:r>
-        <w:rPr>
-          <w:rFonts w:ascii="Calibri" w:eastAsia="Times New Roman" w:hAnsi="Calibri" w:cs="Times New Roman"/>
-        </w:rPr>
-        <w:t xml:space="preserve"> (add/remove/configure) widgets.</w:t>
+        <w:t>Resize / Modify - should users be allowed to resize widgets or  modify (add/remove/configure) widgets.</w:t>
       </w:r>
     </w:p>
     <w:p>
@@ -7979,21 +7944,7 @@
         <w:rPr>
           <w:rFonts w:ascii="Calibri" w:eastAsia="Times New Roman" w:hAnsi="Calibri" w:cs="Times New Roman"/>
         </w:rPr>
-        <w:t xml:space="preserve"> page was loaded </w:t>
-      </w:r>
-      <w:proofErr w:type="gramStart"/>
-      <w:r>
-        <w:rPr>
-          <w:rFonts w:ascii="Calibri" w:eastAsia="Times New Roman" w:hAnsi="Calibri" w:cs="Times New Roman"/>
-        </w:rPr>
-        <w:t>if  the</w:t>
-      </w:r>
-      <w:proofErr w:type="gramEnd"/>
-      <w:r>
-        <w:rPr>
-          <w:rFonts w:ascii="Calibri" w:eastAsia="Times New Roman" w:hAnsi="Calibri" w:cs="Times New Roman"/>
-        </w:rPr>
-        <w:t xml:space="preserve"> setup %Installer routine ran successfully.</w:t>
+        <w:t xml:space="preserve"> page was loaded if  the setup %Installer routine ran successfully.</w:t>
       </w:r>
     </w:p>
     <w:p>
@@ -8657,21 +8608,7 @@
         <w:rPr>
           <w:rFonts w:ascii="Calibri" w:eastAsia="Times New Roman" w:hAnsi="Calibri" w:cs="Times New Roman"/>
         </w:rPr>
-        <w:t xml:space="preserve">Choose / Set Column Specs: Instead of swapping out entire data </w:t>
-      </w:r>
-      <w:proofErr w:type="gramStart"/>
-      <w:r>
-        <w:rPr>
-          <w:rFonts w:ascii="Calibri" w:eastAsia="Times New Roman" w:hAnsi="Calibri" w:cs="Times New Roman"/>
-        </w:rPr>
-        <w:t>source,  changed</w:t>
-      </w:r>
-      <w:proofErr w:type="gramEnd"/>
-      <w:r>
-        <w:rPr>
-          <w:rFonts w:ascii="Calibri" w:eastAsia="Times New Roman" w:hAnsi="Calibri" w:cs="Times New Roman"/>
-        </w:rPr>
-        <w:t xml:space="preserve"> the member definitions for the column.</w:t>
+        <w:t>Choose / Set Column Specs: Instead of swapping out entire data source,  changed the member definitions for the column.</w:t>
       </w:r>
       <w:r>
         <w:rPr>
@@ -8733,21 +8670,7 @@
         <w:rPr>
           <w:rFonts w:ascii="Calibri" w:eastAsia="Times New Roman" w:hAnsi="Calibri" w:cs="Times New Roman"/>
         </w:rPr>
-        <w:t xml:space="preserve">Choose / Set Row </w:t>
-      </w:r>
-      <w:proofErr w:type="gramStart"/>
-      <w:r>
-        <w:rPr>
-          <w:rFonts w:ascii="Calibri" w:eastAsia="Times New Roman" w:hAnsi="Calibri" w:cs="Times New Roman"/>
-        </w:rPr>
-        <w:t>Specs :</w:t>
-      </w:r>
-      <w:proofErr w:type="gramEnd"/>
-      <w:r>
-        <w:rPr>
-          <w:rFonts w:ascii="Calibri" w:eastAsia="Times New Roman" w:hAnsi="Calibri" w:cs="Times New Roman"/>
-        </w:rPr>
-        <w:t xml:space="preserve"> Instead of swapping out entire data source, change the member definitions for the rows.</w:t>
+        <w:t>Choose / Set Row Specs : Instead of swapping out entire data source, change the member definitions for the rows.</w:t>
       </w:r>
       <w:r>
         <w:rPr>
@@ -8835,25 +8758,7 @@
           <w:b/>
           <w:lang w:val="es-ES"/>
         </w:rPr>
-        <w:t>(NO FUNCIONA</w:t>
-      </w:r>
-      <w:proofErr w:type="gramStart"/>
-      <w:r>
-        <w:rPr>
-          <w:rFonts w:ascii="Calibri" w:eastAsia="Times New Roman" w:hAnsi="Calibri" w:cs="Times New Roman"/>
-          <w:b/>
-          <w:lang w:val="es-ES"/>
-        </w:rPr>
-        <w:t>!! ,</w:t>
-      </w:r>
-      <w:proofErr w:type="gramEnd"/>
-      <w:r>
-        <w:rPr>
-          <w:rFonts w:ascii="Calibri" w:eastAsia="Times New Roman" w:hAnsi="Calibri" w:cs="Times New Roman"/>
-          <w:b/>
-          <w:lang w:val="es-ES"/>
-        </w:rPr>
-        <w:t xml:space="preserve"> no realizar!!!)</w:t>
+        <w:t>(NO FUNCIONA!! , no realizar!!!)</w:t>
       </w:r>
     </w:p>
     <w:p>
@@ -9115,19 +9020,11 @@
           <w:rFonts w:ascii="Calibri" w:eastAsia="Times New Roman" w:hAnsi="Calibri" w:cs="Times New Roman"/>
         </w:rPr>
       </w:pPr>
-      <w:proofErr w:type="gramStart"/>
-      <w:r>
-        <w:rPr>
-          <w:rFonts w:ascii="Calibri" w:eastAsia="Times New Roman" w:hAnsi="Calibri" w:cs="Times New Roman"/>
-        </w:rPr>
-        <w:t>Colors  and</w:t>
-      </w:r>
-      <w:proofErr w:type="gramEnd"/>
-      <w:r>
-        <w:rPr>
-          <w:rFonts w:ascii="Calibri" w:eastAsia="Times New Roman" w:hAnsi="Calibri" w:cs="Times New Roman"/>
-        </w:rPr>
-        <w:t xml:space="preserve"> Style</w:t>
+      <w:r>
+        <w:rPr>
+          <w:rFonts w:ascii="Calibri" w:eastAsia="Times New Roman" w:hAnsi="Calibri" w:cs="Times New Roman"/>
+        </w:rPr>
+        <w:t>Colors  and Style</w:t>
       </w:r>
     </w:p>
     <w:p>
@@ -9853,7 +9750,6 @@
         <w:t xml:space="preserve">Create a </w:t>
       </w:r>
       <w:proofErr w:type="spellStart"/>
-      <w:proofErr w:type="gramStart"/>
       <w:r>
         <w:rPr>
           <w:rFonts w:ascii="Calibri" w:eastAsia="Times New Roman" w:hAnsi="Calibri" w:cs="Times New Roman"/>
@@ -9865,14 +9761,7 @@
         <w:rPr>
           <w:rFonts w:ascii="Calibri" w:eastAsia="Times New Roman" w:hAnsi="Calibri" w:cs="Times New Roman"/>
         </w:rPr>
-        <w:t xml:space="preserve">  Named</w:t>
-      </w:r>
-      <w:proofErr w:type="gramEnd"/>
-      <w:r>
-        <w:rPr>
-          <w:rFonts w:ascii="Calibri" w:eastAsia="Times New Roman" w:hAnsi="Calibri" w:cs="Times New Roman"/>
-        </w:rPr>
-        <w:t xml:space="preserve"> Region Colors. Note that any CSS3 color can be used.</w:t>
+        <w:t xml:space="preserve">  Named Region Colors. Note that any CSS3 color can be used.</w:t>
       </w:r>
     </w:p>
     <w:p>
@@ -11437,21 +11326,7 @@
         <w:rPr>
           <w:rFonts w:ascii="Calibri" w:eastAsia="Times New Roman" w:hAnsi="Calibri" w:cs="Times New Roman"/>
         </w:rPr>
-        <w:t>Format: $</w:t>
-      </w:r>
-      <w:proofErr w:type="gramStart"/>
-      <w:r>
-        <w:rPr>
-          <w:rFonts w:ascii="Calibri" w:eastAsia="Times New Roman" w:hAnsi="Calibri" w:cs="Times New Roman"/>
-        </w:rPr>
-        <w:t>#,#</w:t>
-      </w:r>
-      <w:proofErr w:type="gramEnd"/>
-      <w:r>
-        <w:rPr>
-          <w:rFonts w:ascii="Calibri" w:eastAsia="Times New Roman" w:hAnsi="Calibri" w:cs="Times New Roman"/>
-        </w:rPr>
-        <w:t>##.## --- For odometer display.</w:t>
+        <w:t>Format: $#,###.## --- For odometer display.</w:t>
       </w:r>
     </w:p>
     <w:p>
@@ -11762,21 +11637,7 @@
         <w:rPr>
           <w:rFonts w:ascii="Calibri" w:eastAsia="Times New Roman" w:hAnsi="Calibri" w:cs="Times New Roman"/>
         </w:rPr>
-        <w:t xml:space="preserve">Use Upper Range to control the smile. </w:t>
-      </w:r>
-      <w:proofErr w:type="gramStart"/>
-      <w:r>
-        <w:rPr>
-          <w:rFonts w:ascii="Calibri" w:eastAsia="Times New Roman" w:hAnsi="Calibri" w:cs="Times New Roman"/>
-        </w:rPr>
-        <w:t>The  closer</w:t>
-      </w:r>
-      <w:proofErr w:type="gramEnd"/>
-      <w:r>
-        <w:rPr>
-          <w:rFonts w:ascii="Calibri" w:eastAsia="Times New Roman" w:hAnsi="Calibri" w:cs="Times New Roman"/>
-        </w:rPr>
-        <w:t xml:space="preserve"> that the data value is to the Upper Range the bigger the smile. If the number exceeds the Upper Range, you get the "evil" smiley face.</w:t>
+        <w:t>Use Upper Range to control the smile. The  closer that the data value is to the Upper Range the bigger the smile. If the number exceeds the Upper Range, you get the "evil" smiley face.</w:t>
       </w:r>
     </w:p>
     <w:p>
@@ -11796,21 +11657,7 @@
         <w:rPr>
           <w:rFonts w:ascii="Calibri" w:eastAsia="Times New Roman" w:hAnsi="Calibri" w:cs="Times New Roman"/>
         </w:rPr>
-        <w:t xml:space="preserve">As the data value gets closer to the lower range, the smiley turns </w:t>
-      </w:r>
-      <w:proofErr w:type="gramStart"/>
-      <w:r>
-        <w:rPr>
-          <w:rFonts w:ascii="Calibri" w:eastAsia="Times New Roman" w:hAnsi="Calibri" w:cs="Times New Roman"/>
-        </w:rPr>
-        <w:t>more sad</w:t>
-      </w:r>
-      <w:proofErr w:type="gramEnd"/>
-      <w:r>
-        <w:rPr>
-          <w:rFonts w:ascii="Calibri" w:eastAsia="Times New Roman" w:hAnsi="Calibri" w:cs="Times New Roman"/>
-        </w:rPr>
-        <w:t xml:space="preserve"> faced. When the data value is less than the lower range, the smiley face turns "evil".</w:t>
+        <w:t>As the data value gets closer to the lower range, the smiley turns more sad faced. When the data value is less than the lower range, the smiley face turns "evil".</w:t>
       </w:r>
     </w:p>
     <w:p>
@@ -12562,21 +12409,7 @@
         <w:rPr>
           <w:rFonts w:ascii="Calibri" w:eastAsia="Times New Roman" w:hAnsi="Calibri" w:cs="Times New Roman"/>
         </w:rPr>
-        <w:t xml:space="preserve"> data. The country name must be surrounded by </w:t>
-      </w:r>
-      <w:proofErr w:type="gramStart"/>
-      <w:r>
-        <w:rPr>
-          <w:rFonts w:ascii="Calibri" w:eastAsia="Times New Roman" w:hAnsi="Calibri" w:cs="Times New Roman"/>
-        </w:rPr>
-        <w:t>&amp;[</w:t>
-      </w:r>
-      <w:proofErr w:type="gramEnd"/>
-      <w:r>
-        <w:rPr>
-          <w:rFonts w:ascii="Calibri" w:eastAsia="Times New Roman" w:hAnsi="Calibri" w:cs="Times New Roman"/>
-        </w:rPr>
-        <w:t xml:space="preserve"> and ]. That is the value must be the member key and not the member value</w:t>
+        <w:t xml:space="preserve"> data. The country name must be surrounded by &amp;[ and ]. That is the value must be the member key and not the member value</w:t>
       </w:r>
       <w:r>
         <w:rPr>
@@ -14296,7 +14129,6 @@
         <w:t xml:space="preserve">Create a </w:t>
       </w:r>
       <w:proofErr w:type="spellStart"/>
-      <w:proofErr w:type="gramStart"/>
       <w:r>
         <w:rPr>
           <w:rFonts w:ascii="Calibri" w:eastAsia="Times New Roman" w:hAnsi="Calibri" w:cs="Times New Roman"/>
@@ -14304,7 +14136,6 @@
         <w:t>cube:HoleFoodsDemoCube</w:t>
       </w:r>
       <w:proofErr w:type="spellEnd"/>
-      <w:proofErr w:type="gramEnd"/>
     </w:p>
     <w:p>
       <w:pPr>
@@ -14467,21 +14298,7 @@
         <w:rPr>
           <w:rFonts w:ascii="Calibri" w:eastAsia="Times New Roman" w:hAnsi="Calibri" w:cs="Times New Roman"/>
         </w:rPr>
-        <w:t>$</w:t>
-      </w:r>
-      <w:proofErr w:type="gramStart"/>
-      <w:r>
-        <w:rPr>
-          <w:rFonts w:ascii="Calibri" w:eastAsia="Times New Roman" w:hAnsi="Calibri" w:cs="Times New Roman"/>
-        </w:rPr>
-        <w:t>#,#</w:t>
-      </w:r>
-      <w:proofErr w:type="gramEnd"/>
-      <w:r>
-        <w:rPr>
-          <w:rFonts w:ascii="Calibri" w:eastAsia="Times New Roman" w:hAnsi="Calibri" w:cs="Times New Roman"/>
-        </w:rPr>
-        <w:t>##.##</w:t>
+        <w:t>$#,###.##</w:t>
       </w:r>
       <w:r>
         <w:rPr>
@@ -15488,16 +15305,8 @@
         <w:rPr>
           <w:rFonts w:ascii="Calibri" w:eastAsia="Times New Roman" w:hAnsi="Calibri" w:cs="Times New Roman"/>
         </w:rPr>
-        <w:t>[2.5,5</w:t>
-      </w:r>
-      <w:proofErr w:type="gramStart"/>
-      <w:r>
-        <w:rPr>
-          <w:rFonts w:ascii="Calibri" w:eastAsia="Times New Roman" w:hAnsi="Calibri" w:cs="Times New Roman"/>
-        </w:rPr>
-        <w:t>):Medium</w:t>
-      </w:r>
-      <w:proofErr w:type="gramEnd"/>
+        <w:t>[2.5,5):Medium</w:t>
+      </w:r>
     </w:p>
     <w:p>
       <w:pPr>
@@ -15518,14 +15327,12 @@
         </w:rPr>
         <w:t>[5,</w:t>
       </w:r>
-      <w:proofErr w:type="gramStart"/>
       <w:r>
         <w:rPr>
           <w:rFonts w:ascii="Calibri" w:eastAsia="Times New Roman" w:hAnsi="Calibri" w:cs="Times New Roman"/>
         </w:rPr>
         <w:t>):Large</w:t>
       </w:r>
-      <w:proofErr w:type="gramEnd"/>
     </w:p>
     <w:p>
       <w:pPr>
@@ -16013,19 +15820,11 @@
         <w:t>DateOfSale</w:t>
       </w:r>
       <w:proofErr w:type="spellEnd"/>
-      <w:proofErr w:type="gramStart"/>
-      <w:r>
-        <w:rPr>
-          <w:rFonts w:ascii="Calibri" w:eastAsia="Times New Roman" w:hAnsi="Calibri" w:cs="Times New Roman"/>
-        </w:rPr>
-        <w:t>].[</w:t>
-      </w:r>
-      <w:proofErr w:type="gramEnd"/>
-      <w:r>
-        <w:rPr>
-          <w:rFonts w:ascii="Calibri" w:eastAsia="Times New Roman" w:hAnsi="Calibri" w:cs="Times New Roman"/>
-        </w:rPr>
-        <w:t>H1].[Month Sold].&amp;[NOW-2]:&amp;[NOW]})</w:t>
+      <w:r>
+        <w:rPr>
+          <w:rFonts w:ascii="Calibri" w:eastAsia="Times New Roman" w:hAnsi="Calibri" w:cs="Times New Roman"/>
+        </w:rPr>
+        <w:t>].[H1].[Month Sold].&amp;[NOW-2]:&amp;[NOW]})</w:t>
       </w:r>
     </w:p>
     <w:p>
@@ -16547,23 +16346,7 @@
           <w:rFonts w:ascii="Calibri" w:eastAsia="Times New Roman" w:hAnsi="Calibri" w:cs="Times New Roman"/>
           <w:lang w:val="es-ES"/>
         </w:rPr>
-        <w:t>[OUTLET</w:t>
-      </w:r>
-      <w:proofErr w:type="gramStart"/>
-      <w:r>
-        <w:rPr>
-          <w:rFonts w:ascii="Calibri" w:eastAsia="Times New Roman" w:hAnsi="Calibri" w:cs="Times New Roman"/>
-          <w:lang w:val="es-ES"/>
-        </w:rPr>
-        <w:t>].[</w:t>
-      </w:r>
-      <w:proofErr w:type="gramEnd"/>
-      <w:r>
-        <w:rPr>
-          <w:rFonts w:ascii="Calibri" w:eastAsia="Times New Roman" w:hAnsi="Calibri" w:cs="Times New Roman"/>
-          <w:lang w:val="es-ES"/>
-        </w:rPr>
-        <w:t>H1].[COUNTRY].</w:t>
+        <w:t>[OUTLET].[H1].[COUNTRY].</w:t>
       </w:r>
       <w:r>
         <w:rPr>
@@ -16788,21 +16571,7 @@
         <w:rPr>
           <w:rFonts w:ascii="Calibri" w:eastAsia="Times New Roman" w:hAnsi="Calibri" w:cs="Times New Roman"/>
         </w:rPr>
-        <w:t xml:space="preserve"> = “[OUTLET</w:t>
-      </w:r>
-      <w:proofErr w:type="gramStart"/>
-      <w:r>
-        <w:rPr>
-          <w:rFonts w:ascii="Calibri" w:eastAsia="Times New Roman" w:hAnsi="Calibri" w:cs="Times New Roman"/>
-        </w:rPr>
-        <w:t>].[</w:t>
-      </w:r>
-      <w:proofErr w:type="gramEnd"/>
-      <w:r>
-        <w:rPr>
-          <w:rFonts w:ascii="Calibri" w:eastAsia="Times New Roman" w:hAnsi="Calibri" w:cs="Times New Roman"/>
-        </w:rPr>
-        <w:t>H1].[COUNTRY].</w:t>
+        <w:t xml:space="preserve"> = “[OUTLET].[H1].[COUNTRY].</w:t>
       </w:r>
       <w:r>
         <w:rPr>
@@ -17484,17 +17253,9 @@
         <w:rPr>
           <w:rFonts w:ascii="Calibri" w:eastAsia="Times New Roman" w:hAnsi="Calibri" w:cs="Times New Roman"/>
         </w:rPr>
-        <w:t>Do ##</w:t>
-      </w:r>
-      <w:proofErr w:type="gramStart"/>
-      <w:r>
-        <w:rPr>
-          <w:rFonts w:ascii="Calibri" w:eastAsia="Times New Roman" w:hAnsi="Calibri" w:cs="Times New Roman"/>
-        </w:rPr>
-        <w:t>class(</w:t>
-      </w:r>
-      <w:proofErr w:type="spellStart"/>
-      <w:proofErr w:type="gramEnd"/>
+        <w:t>Do ##class(</w:t>
+      </w:r>
+      <w:proofErr w:type="spellStart"/>
       <w:r>
         <w:rPr>
           <w:rFonts w:ascii="Calibri" w:eastAsia="Times New Roman" w:hAnsi="Calibri" w:cs="Times New Roman"/>
@@ -17526,21 +17287,7 @@
         <w:rPr>
           <w:rFonts w:ascii="Calibri" w:eastAsia="Times New Roman" w:hAnsi="Calibri" w:cs="Times New Roman"/>
         </w:rPr>
-        <w:t xml:space="preserve">Open the two cubes in architect -- use two browser tabs. Point out that right now, the Order cube duplicates the dimensions of the Customer cube. Note the relationship is defined in the Order </w:t>
-      </w:r>
-      <w:proofErr w:type="gramStart"/>
-      <w:r>
-        <w:rPr>
-          <w:rFonts w:ascii="Calibri" w:eastAsia="Times New Roman" w:hAnsi="Calibri" w:cs="Times New Roman"/>
-        </w:rPr>
-        <w:t>cube,  but</w:t>
-      </w:r>
-      <w:proofErr w:type="gramEnd"/>
-      <w:r>
-        <w:rPr>
-          <w:rFonts w:ascii="Calibri" w:eastAsia="Times New Roman" w:hAnsi="Calibri" w:cs="Times New Roman"/>
-        </w:rPr>
-        <w:t xml:space="preserve"> currently disabled.</w:t>
+        <w:t>Open the two cubes in architect -- use two browser tabs. Point out that right now, the Order cube duplicates the dimensions of the Customer cube. Note the relationship is defined in the Order cube,  but currently disabled.</w:t>
       </w:r>
     </w:p>
     <w:p>
@@ -17660,17 +17407,9 @@
         <w:rPr>
           <w:rFonts w:ascii="Calibri" w:eastAsia="Times New Roman" w:hAnsi="Calibri" w:cs="Times New Roman"/>
         </w:rPr>
-        <w:t>Write ##</w:t>
-      </w:r>
-      <w:proofErr w:type="gramStart"/>
-      <w:r>
-        <w:rPr>
-          <w:rFonts w:ascii="Calibri" w:eastAsia="Times New Roman" w:hAnsi="Calibri" w:cs="Times New Roman"/>
-        </w:rPr>
-        <w:t>class(</w:t>
-      </w:r>
-      <w:proofErr w:type="spellStart"/>
-      <w:proofErr w:type="gramEnd"/>
+        <w:t>Write ##class(</w:t>
+      </w:r>
+      <w:proofErr w:type="spellStart"/>
       <w:r>
         <w:rPr>
           <w:rFonts w:ascii="Calibri" w:eastAsia="Times New Roman" w:hAnsi="Calibri" w:cs="Times New Roman"/>
@@ -17736,21 +17475,7 @@
         <w:rPr>
           <w:rFonts w:ascii="Calibri" w:eastAsia="Times New Roman" w:hAnsi="Calibri" w:cs="Times New Roman"/>
         </w:rPr>
-        <w:t>Do ##</w:t>
-      </w:r>
-      <w:proofErr w:type="gramStart"/>
-      <w:r>
-        <w:rPr>
-          <w:rFonts w:ascii="Calibri" w:eastAsia="Times New Roman" w:hAnsi="Calibri" w:cs="Times New Roman"/>
-        </w:rPr>
-        <w:t>class(</w:t>
-      </w:r>
-      <w:proofErr w:type="gramEnd"/>
-      <w:r>
-        <w:rPr>
-          <w:rFonts w:ascii="Calibri" w:eastAsia="Times New Roman" w:hAnsi="Calibri" w:cs="Times New Roman"/>
-        </w:rPr>
-        <w:t>%</w:t>
+        <w:t>Do ##class(%</w:t>
       </w:r>
       <w:proofErr w:type="spellStart"/>
       <w:r>
@@ -17798,21 +17523,7 @@
         <w:rPr>
           <w:rFonts w:ascii="Calibri" w:eastAsia="Times New Roman" w:hAnsi="Calibri" w:cs="Times New Roman"/>
         </w:rPr>
-        <w:t>Do ##</w:t>
-      </w:r>
-      <w:proofErr w:type="gramStart"/>
-      <w:r>
-        <w:rPr>
-          <w:rFonts w:ascii="Calibri" w:eastAsia="Times New Roman" w:hAnsi="Calibri" w:cs="Times New Roman"/>
-        </w:rPr>
-        <w:t>class(</w:t>
-      </w:r>
-      <w:proofErr w:type="gramEnd"/>
-      <w:r>
-        <w:rPr>
-          <w:rFonts w:ascii="Calibri" w:eastAsia="Times New Roman" w:hAnsi="Calibri" w:cs="Times New Roman"/>
-        </w:rPr>
-        <w:t>%</w:t>
+        <w:t>Do ##class(%</w:t>
       </w:r>
       <w:proofErr w:type="spellStart"/>
       <w:r>
@@ -17900,21 +17611,7 @@
         <w:rPr>
           <w:rFonts w:ascii="Calibri" w:eastAsia="Times New Roman" w:hAnsi="Calibri" w:cs="Times New Roman"/>
         </w:rPr>
-        <w:t xml:space="preserve">In Order cube refresh query. No changes. Would expect about 50% of the orders in Retail </w:t>
-      </w:r>
-      <w:proofErr w:type="gramStart"/>
-      <w:r>
-        <w:rPr>
-          <w:rFonts w:ascii="Calibri" w:eastAsia="Times New Roman" w:hAnsi="Calibri" w:cs="Times New Roman"/>
-        </w:rPr>
-        <w:t>only  to</w:t>
-      </w:r>
-      <w:proofErr w:type="gramEnd"/>
-      <w:r>
-        <w:rPr>
-          <w:rFonts w:ascii="Calibri" w:eastAsia="Times New Roman" w:hAnsi="Calibri" w:cs="Times New Roman"/>
-        </w:rPr>
-        <w:t xml:space="preserve"> now be associated with Retail &amp; Online customers, if the cube had been synchronized.    </w:t>
+        <w:t xml:space="preserve">In Order cube refresh query. No changes. Would expect about 50% of the orders in Retail only  to now be associated with Retail &amp; Online customers, if the cube had been synchronized.    </w:t>
       </w:r>
     </w:p>
     <w:p>
@@ -18115,21 +17812,7 @@
         <w:rPr>
           <w:rFonts w:ascii="Calibri" w:eastAsia="Times New Roman" w:hAnsi="Calibri" w:cs="Times New Roman"/>
         </w:rPr>
-        <w:t>Re-</w:t>
-      </w:r>
-      <w:proofErr w:type="gramStart"/>
-      <w:r>
-        <w:rPr>
-          <w:rFonts w:ascii="Calibri" w:eastAsia="Times New Roman" w:hAnsi="Calibri" w:cs="Times New Roman"/>
-        </w:rPr>
-        <w:t>populate  the</w:t>
-      </w:r>
-      <w:proofErr w:type="gramEnd"/>
-      <w:r>
-        <w:rPr>
-          <w:rFonts w:ascii="Calibri" w:eastAsia="Times New Roman" w:hAnsi="Calibri" w:cs="Times New Roman"/>
-        </w:rPr>
-        <w:t xml:space="preserve"> source classes and rebuild both cubes, just to start fresh. Do these steps in the following order:</w:t>
+        <w:t>Re-populate  the source classes and rebuild both cubes, just to start fresh. Do these steps in the following order:</w:t>
       </w:r>
     </w:p>
     <w:p>
@@ -18149,17 +17832,9 @@
         <w:rPr>
           <w:rFonts w:ascii="Calibri" w:eastAsia="Times New Roman" w:hAnsi="Calibri" w:cs="Times New Roman"/>
         </w:rPr>
-        <w:t>Do ##</w:t>
-      </w:r>
-      <w:proofErr w:type="gramStart"/>
-      <w:r>
-        <w:rPr>
-          <w:rFonts w:ascii="Calibri" w:eastAsia="Times New Roman" w:hAnsi="Calibri" w:cs="Times New Roman"/>
-        </w:rPr>
-        <w:t>class(</w:t>
-      </w:r>
-      <w:proofErr w:type="spellStart"/>
-      <w:proofErr w:type="gramEnd"/>
+        <w:t>Do ##class(</w:t>
+      </w:r>
+      <w:proofErr w:type="spellStart"/>
       <w:r>
         <w:rPr>
           <w:rFonts w:ascii="Calibri" w:eastAsia="Times New Roman" w:hAnsi="Calibri" w:cs="Times New Roman"/>
@@ -18331,17 +18006,9 @@
         <w:rPr>
           <w:rFonts w:ascii="Calibri" w:eastAsia="Times New Roman" w:hAnsi="Calibri" w:cs="Times New Roman"/>
         </w:rPr>
-        <w:t>Write ##</w:t>
-      </w:r>
-      <w:proofErr w:type="gramStart"/>
-      <w:r>
-        <w:rPr>
-          <w:rFonts w:ascii="Calibri" w:eastAsia="Times New Roman" w:hAnsi="Calibri" w:cs="Times New Roman"/>
-        </w:rPr>
-        <w:t>class(</w:t>
-      </w:r>
-      <w:proofErr w:type="spellStart"/>
-      <w:proofErr w:type="gramEnd"/>
+        <w:t>Write ##class(</w:t>
+      </w:r>
+      <w:proofErr w:type="spellStart"/>
       <w:r>
         <w:rPr>
           <w:rFonts w:ascii="Calibri" w:eastAsia="Times New Roman" w:hAnsi="Calibri" w:cs="Times New Roman"/>
@@ -18383,19 +18050,11 @@
           <w:rFonts w:ascii="Calibri" w:eastAsia="Times New Roman" w:hAnsi="Calibri" w:cs="Times New Roman"/>
         </w:rPr>
       </w:pPr>
-      <w:proofErr w:type="gramStart"/>
-      <w:r>
-        <w:rPr>
-          <w:rFonts w:ascii="Calibri" w:eastAsia="Times New Roman" w:hAnsi="Calibri" w:cs="Times New Roman"/>
-        </w:rPr>
-        <w:t>Do  #</w:t>
-      </w:r>
-      <w:proofErr w:type="gramEnd"/>
-      <w:r>
-        <w:rPr>
-          <w:rFonts w:ascii="Calibri" w:eastAsia="Times New Roman" w:hAnsi="Calibri" w:cs="Times New Roman"/>
-        </w:rPr>
-        <w:t>#class(%</w:t>
+      <w:r>
+        <w:rPr>
+          <w:rFonts w:ascii="Calibri" w:eastAsia="Times New Roman" w:hAnsi="Calibri" w:cs="Times New Roman"/>
+        </w:rPr>
+        <w:t>Do  ##class(%</w:t>
       </w:r>
       <w:proofErr w:type="spellStart"/>
       <w:r>
@@ -18579,7 +18238,6 @@
         <w:t>DeepSee.Utils</w:t>
       </w:r>
       <w:proofErr w:type="spellEnd"/>
-      <w:proofErr w:type="gramStart"/>
       <w:r>
         <w:rPr>
           <w:rFonts w:ascii="Calibri" w:eastAsia="Times New Roman" w:hAnsi="Calibri" w:cs="Times New Roman"/>
@@ -18587,7 +18245,6 @@
         <w:t>).%</w:t>
       </w:r>
       <w:proofErr w:type="spellStart"/>
-      <w:proofErr w:type="gramEnd"/>
       <w:r>
         <w:rPr>
           <w:rFonts w:ascii="Calibri" w:eastAsia="Times New Roman" w:hAnsi="Calibri" w:cs="Times New Roman"/>
@@ -18858,17 +18515,9 @@
         <w:rPr>
           <w:rFonts w:ascii="Calibri" w:eastAsia="Times New Roman" w:hAnsi="Calibri" w:cs="Times New Roman"/>
         </w:rPr>
-        <w:t>SAMPLES&gt;Do ##</w:t>
-      </w:r>
-      <w:proofErr w:type="gramStart"/>
-      <w:r>
-        <w:rPr>
-          <w:rFonts w:ascii="Calibri" w:eastAsia="Times New Roman" w:hAnsi="Calibri" w:cs="Times New Roman"/>
-        </w:rPr>
-        <w:t>class(</w:t>
-      </w:r>
-      <w:proofErr w:type="spellStart"/>
-      <w:proofErr w:type="gramEnd"/>
+        <w:t>SAMPLES&gt;Do ##class(</w:t>
+      </w:r>
+      <w:proofErr w:type="spellStart"/>
       <w:r>
         <w:rPr>
           <w:rFonts w:ascii="Calibri" w:eastAsia="Times New Roman" w:hAnsi="Calibri" w:cs="Times New Roman"/>
@@ -18962,21 +18611,7 @@
         <w:rPr>
           <w:rFonts w:ascii="Calibri" w:eastAsia="Times New Roman" w:hAnsi="Calibri" w:cs="Times New Roman"/>
         </w:rPr>
-        <w:t>^OBJ.DSTIME("HoleFoods.Transaction",0,</w:t>
-      </w:r>
-      <w:proofErr w:type="gramStart"/>
-      <w:r>
-        <w:rPr>
-          <w:rFonts w:ascii="Calibri" w:eastAsia="Times New Roman" w:hAnsi="Calibri" w:cs="Times New Roman"/>
-        </w:rPr>
-        <w:t>41)=</w:t>
-      </w:r>
-      <w:proofErr w:type="gramEnd"/>
-      <w:r>
-        <w:rPr>
-          <w:rFonts w:ascii="Calibri" w:eastAsia="Times New Roman" w:hAnsi="Calibri" w:cs="Times New Roman"/>
-        </w:rPr>
-        <w:t>1</w:t>
+        <w:t>^OBJ.DSTIME("HoleFoods.Transaction",0,41)=1</w:t>
       </w:r>
     </w:p>
     <w:p>
@@ -18992,21 +18627,7 @@
         <w:rPr>
           <w:rFonts w:ascii="Calibri" w:eastAsia="Times New Roman" w:hAnsi="Calibri" w:cs="Times New Roman"/>
         </w:rPr>
-        <w:t>^OBJ.DSTIME("HoleFoods.Transaction",0,</w:t>
-      </w:r>
-      <w:proofErr w:type="gramStart"/>
-      <w:r>
-        <w:rPr>
-          <w:rFonts w:ascii="Calibri" w:eastAsia="Times New Roman" w:hAnsi="Calibri" w:cs="Times New Roman"/>
-        </w:rPr>
-        <w:t>42)=</w:t>
-      </w:r>
-      <w:proofErr w:type="gramEnd"/>
-      <w:r>
-        <w:rPr>
-          <w:rFonts w:ascii="Calibri" w:eastAsia="Times New Roman" w:hAnsi="Calibri" w:cs="Times New Roman"/>
-        </w:rPr>
-        <w:t>1</w:t>
+        <w:t>^OBJ.DSTIME("HoleFoods.Transaction",0,42)=1</w:t>
       </w:r>
     </w:p>
     <w:p>
@@ -19022,21 +18643,7 @@
         <w:rPr>
           <w:rFonts w:ascii="Calibri" w:eastAsia="Times New Roman" w:hAnsi="Calibri" w:cs="Times New Roman"/>
         </w:rPr>
-        <w:t>^OBJ.DSTIME("HoleFoods.Transaction",0,</w:t>
-      </w:r>
-      <w:proofErr w:type="gramStart"/>
-      <w:r>
-        <w:rPr>
-          <w:rFonts w:ascii="Calibri" w:eastAsia="Times New Roman" w:hAnsi="Calibri" w:cs="Times New Roman"/>
-        </w:rPr>
-        <w:t>43)=</w:t>
-      </w:r>
-      <w:proofErr w:type="gramEnd"/>
-      <w:r>
-        <w:rPr>
-          <w:rFonts w:ascii="Calibri" w:eastAsia="Times New Roman" w:hAnsi="Calibri" w:cs="Times New Roman"/>
-        </w:rPr>
-        <w:t>1</w:t>
+        <w:t>^OBJ.DSTIME("HoleFoods.Transaction",0,43)=1</w:t>
       </w:r>
     </w:p>
     <w:p>
@@ -19052,21 +18659,7 @@
         <w:rPr>
           <w:rFonts w:ascii="Calibri" w:eastAsia="Times New Roman" w:hAnsi="Calibri" w:cs="Times New Roman"/>
         </w:rPr>
-        <w:t>^OBJ.DSTIME("HoleFoods.Transaction",0,</w:t>
-      </w:r>
-      <w:proofErr w:type="gramStart"/>
-      <w:r>
-        <w:rPr>
-          <w:rFonts w:ascii="Calibri" w:eastAsia="Times New Roman" w:hAnsi="Calibri" w:cs="Times New Roman"/>
-        </w:rPr>
-        <w:t>44)=</w:t>
-      </w:r>
-      <w:proofErr w:type="gramEnd"/>
-      <w:r>
-        <w:rPr>
-          <w:rFonts w:ascii="Calibri" w:eastAsia="Times New Roman" w:hAnsi="Calibri" w:cs="Times New Roman"/>
-        </w:rPr>
-        <w:t>1</w:t>
+        <w:t>^OBJ.DSTIME("HoleFoods.Transaction",0,44)=1</w:t>
       </w:r>
     </w:p>
     <w:p>
@@ -19082,21 +18675,7 @@
         <w:rPr>
           <w:rFonts w:ascii="Calibri" w:eastAsia="Times New Roman" w:hAnsi="Calibri" w:cs="Times New Roman"/>
         </w:rPr>
-        <w:t>^OBJ.DSTIME("HoleFoods.Transaction",0,</w:t>
-      </w:r>
-      <w:proofErr w:type="gramStart"/>
-      <w:r>
-        <w:rPr>
-          <w:rFonts w:ascii="Calibri" w:eastAsia="Times New Roman" w:hAnsi="Calibri" w:cs="Times New Roman"/>
-        </w:rPr>
-        <w:t>45)=</w:t>
-      </w:r>
-      <w:proofErr w:type="gramEnd"/>
-      <w:r>
-        <w:rPr>
-          <w:rFonts w:ascii="Calibri" w:eastAsia="Times New Roman" w:hAnsi="Calibri" w:cs="Times New Roman"/>
-        </w:rPr>
-        <w:t>1</w:t>
+        <w:t>^OBJ.DSTIME("HoleFoods.Transaction",0,45)=1</w:t>
       </w:r>
     </w:p>
     <w:p>
@@ -19239,7 +18818,6 @@
         <w:t>DeepSee.Utils</w:t>
       </w:r>
       <w:proofErr w:type="spellEnd"/>
-      <w:proofErr w:type="gramStart"/>
       <w:r>
         <w:rPr>
           <w:rFonts w:ascii="Calibri" w:eastAsia="Times New Roman" w:hAnsi="Calibri" w:cs="Times New Roman"/>
@@ -19247,7 +18825,6 @@
         <w:t>).%</w:t>
       </w:r>
       <w:proofErr w:type="spellStart"/>
-      <w:proofErr w:type="gramEnd"/>
       <w:r>
         <w:rPr>
           <w:rFonts w:ascii="Calibri" w:eastAsia="Times New Roman" w:hAnsi="Calibri" w:cs="Times New Roman"/>
@@ -19662,17 +19239,9 @@
         <w:rPr>
           <w:rFonts w:ascii="Calibri" w:eastAsia="Times New Roman" w:hAnsi="Calibri" w:cs="Times New Roman"/>
         </w:rPr>
-        <w:t>SAMPLES&gt;Do ##</w:t>
-      </w:r>
-      <w:proofErr w:type="gramStart"/>
-      <w:r>
-        <w:rPr>
-          <w:rFonts w:ascii="Calibri" w:eastAsia="Times New Roman" w:hAnsi="Calibri" w:cs="Times New Roman"/>
-        </w:rPr>
-        <w:t>class(</w:t>
-      </w:r>
-      <w:proofErr w:type="spellStart"/>
-      <w:proofErr w:type="gramEnd"/>
+        <w:t>SAMPLES&gt;Do ##class(</w:t>
+      </w:r>
+      <w:proofErr w:type="spellStart"/>
       <w:r>
         <w:rPr>
           <w:rFonts w:ascii="Calibri" w:eastAsia="Times New Roman" w:hAnsi="Calibri" w:cs="Times New Roman"/>
@@ -19779,7 +19348,6 @@
         <w:t>DeepSee.Utils</w:t>
       </w:r>
       <w:proofErr w:type="spellEnd"/>
-      <w:proofErr w:type="gramStart"/>
       <w:r>
         <w:rPr>
           <w:rFonts w:ascii="Calibri" w:eastAsia="Times New Roman" w:hAnsi="Calibri" w:cs="Times New Roman"/>
@@ -19787,7 +19355,6 @@
         <w:t>).%</w:t>
       </w:r>
       <w:proofErr w:type="spellStart"/>
-      <w:proofErr w:type="gramEnd"/>
       <w:r>
         <w:rPr>
           <w:rFonts w:ascii="Calibri" w:eastAsia="Times New Roman" w:hAnsi="Calibri" w:cs="Times New Roman"/>
@@ -19904,7 +19471,6 @@
         <w:t>DeepSee.Utils</w:t>
       </w:r>
       <w:proofErr w:type="spellEnd"/>
-      <w:proofErr w:type="gramStart"/>
       <w:r>
         <w:rPr>
           <w:rFonts w:ascii="Calibri" w:eastAsia="Times New Roman" w:hAnsi="Calibri" w:cs="Times New Roman"/>
@@ -19912,7 +19478,6 @@
         <w:t>).%</w:t>
       </w:r>
       <w:proofErr w:type="spellStart"/>
-      <w:proofErr w:type="gramEnd"/>
       <w:r>
         <w:rPr>
           <w:rFonts w:ascii="Calibri" w:eastAsia="Times New Roman" w:hAnsi="Calibri" w:cs="Times New Roman"/>
@@ -20042,7 +19607,6 @@
         <w:t>DeepSee.Utils</w:t>
       </w:r>
       <w:proofErr w:type="spellEnd"/>
-      <w:proofErr w:type="gramStart"/>
       <w:r>
         <w:rPr>
           <w:rFonts w:ascii="Calibri" w:eastAsia="Times New Roman" w:hAnsi="Calibri" w:cs="Times New Roman"/>
@@ -20050,7 +19614,6 @@
         <w:t>).%</w:t>
       </w:r>
       <w:proofErr w:type="spellStart"/>
-      <w:proofErr w:type="gramEnd"/>
       <w:r>
         <w:rPr>
           <w:rFonts w:ascii="Calibri" w:eastAsia="Times New Roman" w:hAnsi="Calibri" w:cs="Times New Roman"/>
@@ -20195,21 +19758,7 @@
         <w:rPr>
           <w:rFonts w:ascii="Calibri" w:eastAsia="Times New Roman" w:hAnsi="Calibri" w:cs="Times New Roman"/>
         </w:rPr>
-        <w:t xml:space="preserve">Demo using Order Cube and Customer Cube. Start with no relationship between Order Cube and Customer Cube. If </w:t>
-      </w:r>
-      <w:proofErr w:type="gramStart"/>
-      <w:r>
-        <w:rPr>
-          <w:rFonts w:ascii="Calibri" w:eastAsia="Times New Roman" w:hAnsi="Calibri" w:cs="Times New Roman"/>
-        </w:rPr>
-        <w:t>necessary,  undo</w:t>
-      </w:r>
-      <w:proofErr w:type="gramEnd"/>
-      <w:r>
-        <w:rPr>
-          <w:rFonts w:ascii="Calibri" w:eastAsia="Times New Roman" w:hAnsi="Calibri" w:cs="Times New Roman"/>
-        </w:rPr>
-        <w:t xml:space="preserve"> the relationship from the earlier demo and rebuild each cube.</w:t>
+        <w:t>Demo using Order Cube and Customer Cube. Start with no relationship between Order Cube and Customer Cube. If necessary,  undo the relationship from the earlier demo and rebuild each cube.</w:t>
       </w:r>
     </w:p>
     <w:p>
@@ -20323,21 +19872,7 @@
         <w:rPr>
           <w:rFonts w:ascii="Calibri" w:eastAsia="Times New Roman" w:hAnsi="Calibri" w:cs="Times New Roman"/>
         </w:rPr>
-        <w:t xml:space="preserve">Deselect "Exclude" on the Details for the </w:t>
-      </w:r>
-      <w:proofErr w:type="gramStart"/>
-      <w:r>
-        <w:rPr>
-          <w:rFonts w:ascii="Calibri" w:eastAsia="Times New Roman" w:hAnsi="Calibri" w:cs="Times New Roman"/>
-        </w:rPr>
-        <w:t>group,  Customer</w:t>
-      </w:r>
-      <w:proofErr w:type="gramEnd"/>
-      <w:r>
-        <w:rPr>
-          <w:rFonts w:ascii="Calibri" w:eastAsia="Times New Roman" w:hAnsi="Calibri" w:cs="Times New Roman"/>
-        </w:rPr>
-        <w:t xml:space="preserve"> Cube, and Order Cube. The GUI rows are no longer greyed out. They are now participating the in the update plans.</w:t>
+        <w:t>Deselect "Exclude" on the Details for the group,  Customer Cube, and Order Cube. The GUI rows are no longer greyed out. They are now participating the in the update plans.</w:t>
       </w:r>
     </w:p>
     <w:p>
@@ -20633,17 +20168,9 @@
           <w:rFonts w:ascii="Calibri" w:eastAsia="Times New Roman" w:hAnsi="Calibri" w:cs="Times New Roman"/>
         </w:rPr>
         <w:br/>
-        <w:t>SAMPLES&gt;Do ##</w:t>
-      </w:r>
-      <w:proofErr w:type="gramStart"/>
-      <w:r>
-        <w:rPr>
-          <w:rFonts w:ascii="Calibri" w:eastAsia="Times New Roman" w:hAnsi="Calibri" w:cs="Times New Roman"/>
-        </w:rPr>
-        <w:t>class(</w:t>
-      </w:r>
-      <w:proofErr w:type="spellStart"/>
-      <w:proofErr w:type="gramEnd"/>
+        <w:t>SAMPLES&gt;Do ##class(</w:t>
+      </w:r>
+      <w:proofErr w:type="spellStart"/>
       <w:r>
         <w:rPr>
           <w:rFonts w:ascii="Calibri" w:eastAsia="Times New Roman" w:hAnsi="Calibri" w:cs="Times New Roman"/>
@@ -20805,17 +20332,9 @@
         <w:rPr>
           <w:rFonts w:ascii="Calibri" w:eastAsia="Times New Roman" w:hAnsi="Calibri" w:cs="Times New Roman"/>
         </w:rPr>
-        <w:t>SAMPLES&gt;Do ##</w:t>
-      </w:r>
-      <w:proofErr w:type="gramStart"/>
-      <w:r>
-        <w:rPr>
-          <w:rFonts w:ascii="Calibri" w:eastAsia="Times New Roman" w:hAnsi="Calibri" w:cs="Times New Roman"/>
-        </w:rPr>
-        <w:t>class(</w:t>
-      </w:r>
-      <w:proofErr w:type="spellStart"/>
-      <w:proofErr w:type="gramEnd"/>
+        <w:t>SAMPLES&gt;Do ##class(</w:t>
+      </w:r>
+      <w:proofErr w:type="spellStart"/>
       <w:r>
         <w:rPr>
           <w:rFonts w:ascii="Calibri" w:eastAsia="Times New Roman" w:hAnsi="Calibri" w:cs="Times New Roman"/>
@@ -20876,21 +20395,7 @@
         <w:rPr>
           <w:rFonts w:ascii="Calibri" w:eastAsia="Times New Roman" w:hAnsi="Calibri" w:cs="Times New Roman"/>
         </w:rPr>
-        <w:t xml:space="preserve">Now, if we look at synch history in SQL, we see that a number of facts were updated for the Customer </w:t>
-      </w:r>
-      <w:proofErr w:type="gramStart"/>
-      <w:r>
-        <w:rPr>
-          <w:rFonts w:ascii="Calibri" w:eastAsia="Times New Roman" w:hAnsi="Calibri" w:cs="Times New Roman"/>
-        </w:rPr>
-        <w:t>Cube  but</w:t>
-      </w:r>
-      <w:proofErr w:type="gramEnd"/>
-      <w:r>
-        <w:rPr>
-          <w:rFonts w:ascii="Calibri" w:eastAsia="Times New Roman" w:hAnsi="Calibri" w:cs="Times New Roman"/>
-        </w:rPr>
-        <w:t xml:space="preserve"> none for the Order Cube.</w:t>
+        <w:t>Now, if we look at synch history in SQL, we see that a number of facts were updated for the Customer Cube  but none for the Order Cube.</w:t>
       </w:r>
     </w:p>
     <w:p>
@@ -20937,17 +20442,9 @@
           <w:rFonts w:ascii="Calibri" w:eastAsia="Times New Roman" w:hAnsi="Calibri" w:cs="Times New Roman"/>
         </w:rPr>
         <w:br/>
-        <w:t>Do ##</w:t>
-      </w:r>
-      <w:proofErr w:type="gramStart"/>
-      <w:r>
-        <w:rPr>
-          <w:rFonts w:ascii="Calibri" w:eastAsia="Times New Roman" w:hAnsi="Calibri" w:cs="Times New Roman"/>
-        </w:rPr>
-        <w:t>class(</w:t>
-      </w:r>
-      <w:proofErr w:type="spellStart"/>
-      <w:proofErr w:type="gramEnd"/>
+        <w:t>Do ##class(</w:t>
+      </w:r>
+      <w:proofErr w:type="spellStart"/>
       <w:r>
         <w:rPr>
           <w:rFonts w:ascii="Calibri" w:eastAsia="Times New Roman" w:hAnsi="Calibri" w:cs="Times New Roman"/>
@@ -21650,15 +21147,7 @@
         <w:textAlignment w:val="center"/>
       </w:pPr>
       <w:r>
-        <w:t xml:space="preserve">Data Locations. Note the different types of sources that we can load data </w:t>
-      </w:r>
-      <w:proofErr w:type="gramStart"/>
-      <w:r>
-        <w:t>from .</w:t>
-      </w:r>
-      <w:proofErr w:type="gramEnd"/>
-      <w:r>
-        <w:t xml:space="preserve"> We are going to load data from files</w:t>
+        <w:t>Data Locations. Note the different types of sources that we can load data from . We are going to load data from files</w:t>
       </w:r>
     </w:p>
     <w:p>
@@ -22180,15 +21669,7 @@
       </w:r>
       <w:proofErr w:type="spellEnd"/>
       <w:r>
-        <w:t xml:space="preserve"> </w:t>
-      </w:r>
-      <w:proofErr w:type="gramStart"/>
-      <w:r>
-        <w:t>isn’t</w:t>
-      </w:r>
-      <w:proofErr w:type="gramEnd"/>
-      <w:r>
-        <w:t xml:space="preserve"> creating new sentences, it is displaying original sentences with the most frequent occu</w:t>
+        <w:t xml:space="preserve"> isn’t creating new sentences, it is displaying original sentences with the most frequent occu</w:t>
       </w:r>
       <w:r>
         <w:t>r</w:t>
@@ -22408,15 +21889,7 @@
         <w:textAlignment w:val="center"/>
       </w:pPr>
       <w:r>
-        <w:t xml:space="preserve">One matching </w:t>
-      </w:r>
-      <w:proofErr w:type="gramStart"/>
-      <w:r>
-        <w:t>element  contains</w:t>
-      </w:r>
-      <w:proofErr w:type="gramEnd"/>
-      <w:r>
-        <w:t xml:space="preserve"> 1 or more dictionaries</w:t>
+        <w:t>One matching element  contains 1 or more dictionaries</w:t>
       </w:r>
     </w:p>
     <w:p>
@@ -23527,15 +23000,7 @@
       </w:r>
       <w:proofErr w:type="spellEnd"/>
       <w:r>
-        <w:t xml:space="preserve"> generated 5 sentence </w:t>
-      </w:r>
-      <w:proofErr w:type="gramStart"/>
-      <w:r>
-        <w:t>summary</w:t>
-      </w:r>
-      <w:proofErr w:type="gramEnd"/>
-      <w:r>
-        <w:t xml:space="preserve"> of the narrative.</w:t>
+        <w:t xml:space="preserve"> generated 5 sentence summary of the narrative.</w:t>
       </w:r>
     </w:p>
     <w:p>
@@ -24097,15 +23562,7 @@
         <w:textAlignment w:val="center"/>
       </w:pPr>
       <w:r>
-        <w:t>Can use $$$</w:t>
-      </w:r>
-      <w:proofErr w:type="gramStart"/>
-      <w:r>
-        <w:t>IKLINK[</w:t>
-      </w:r>
-      <w:proofErr w:type="gramEnd"/>
-      <w:r>
-        <w:t xml:space="preserve">measure] to indicate which </w:t>
+        <w:t xml:space="preserve">Can use $$$IKLINK[measure] to indicate which </w:t>
       </w:r>
       <w:proofErr w:type="spellStart"/>
       <w:r>
@@ -24160,14 +23617,9 @@
         <w:textAlignment w:val="center"/>
       </w:pPr>
       <w:r>
-        <w:t>$$$</w:t>
-      </w:r>
-      <w:proofErr w:type="gramStart"/>
-      <w:r>
-        <w:t>IKSUMMARY[</w:t>
-      </w:r>
-      <w:proofErr w:type="spellStart"/>
-      <w:proofErr w:type="gramEnd"/>
+        <w:t>$$$IKSUMMARY[</w:t>
+      </w:r>
+      <w:proofErr w:type="spellStart"/>
       <w:r>
         <w:t>measure,length</w:t>
       </w:r>
@@ -24655,7 +24107,6 @@
         <w:t>%</w:t>
       </w:r>
       <w:proofErr w:type="spellStart"/>
-      <w:proofErr w:type="gramStart"/>
       <w:r>
         <w:rPr>
           <w:rFonts w:eastAsia="Times New Roman" w:cs="Arial"/>
@@ -24667,14 +24118,7 @@
         <w:rPr>
           <w:rFonts w:eastAsia="Times New Roman" w:cs="Arial"/>
         </w:rPr>
-        <w:t>(</w:t>
-      </w:r>
-      <w:proofErr w:type="gramEnd"/>
-      <w:r>
-        <w:rPr>
-          <w:rFonts w:eastAsia="Times New Roman" w:cs="Arial"/>
-        </w:rPr>
-        <w:t>) method executes after %</w:t>
+        <w:t>() method executes after %</w:t>
       </w:r>
       <w:proofErr w:type="spellStart"/>
       <w:r>
@@ -25755,7 +25199,6 @@
         <w:t>Add the following code to %</w:t>
       </w:r>
       <w:proofErr w:type="spellStart"/>
-      <w:proofErr w:type="gramStart"/>
       <w:r>
         <w:rPr>
           <w:rFonts w:eastAsia="Times New Roman" w:cs="Arial"/>
@@ -25767,14 +25210,7 @@
         <w:rPr>
           <w:rFonts w:eastAsia="Times New Roman" w:cs="Arial"/>
         </w:rPr>
-        <w:t>(</w:t>
-      </w:r>
-      <w:proofErr w:type="gramEnd"/>
-      <w:r>
-        <w:rPr>
-          <w:rFonts w:eastAsia="Times New Roman" w:cs="Arial"/>
-        </w:rPr>
-        <w:t>) method of the KPI class.</w:t>
+        <w:t>() method of the KPI class.</w:t>
       </w:r>
       <w:r>
         <w:rPr>
@@ -26950,7 +26386,6 @@
         <w:t>Return to the KPI class in Studio. Point out that the filter logic needs to be added to the %</w:t>
       </w:r>
       <w:proofErr w:type="spellStart"/>
-      <w:proofErr w:type="gramStart"/>
       <w:r>
         <w:rPr>
           <w:rFonts w:eastAsia="Times New Roman" w:cs="Arial"/>
@@ -26962,14 +26397,7 @@
         <w:rPr>
           <w:rFonts w:eastAsia="Times New Roman" w:cs="Arial"/>
         </w:rPr>
-        <w:t>(</w:t>
-      </w:r>
-      <w:proofErr w:type="gramEnd"/>
-      <w:r>
-        <w:rPr>
-          <w:rFonts w:eastAsia="Times New Roman" w:cs="Arial"/>
-        </w:rPr>
-        <w:t xml:space="preserve">). </w:t>
+        <w:t xml:space="preserve">(). </w:t>
       </w:r>
     </w:p>
     <w:p>
@@ -26993,7 +26421,6 @@
         <w:t>Paste the following code over the existing code in %</w:t>
       </w:r>
       <w:proofErr w:type="spellStart"/>
-      <w:proofErr w:type="gramStart"/>
       <w:r>
         <w:rPr>
           <w:rFonts w:eastAsia="Times New Roman" w:cs="Arial"/>
@@ -27005,14 +26432,7 @@
         <w:rPr>
           <w:rFonts w:eastAsia="Times New Roman" w:cs="Arial"/>
         </w:rPr>
-        <w:t>(</w:t>
-      </w:r>
-      <w:proofErr w:type="gramEnd"/>
-      <w:r>
-        <w:rPr>
-          <w:rFonts w:eastAsia="Times New Roman" w:cs="Arial"/>
-        </w:rPr>
-        <w:t>). Find the code in C:\DeepSee\Demos\</w:t>
+        <w:t>(). Find the code in C:\DeepSee\Demos\</w:t>
       </w:r>
       <w:r>
         <w:rPr>
@@ -28286,16 +27706,8 @@
         <w:rPr>
           <w:rFonts w:eastAsia="Times New Roman"/>
         </w:rPr>
-        <w:t xml:space="preserve">Part Three: Add custom actions to the </w:t>
-      </w:r>
-      <w:proofErr w:type="gramStart"/>
-      <w:r>
-        <w:rPr>
-          <w:rFonts w:eastAsia="Times New Roman"/>
-        </w:rPr>
-        <w:t>KPI .</w:t>
-      </w:r>
-      <w:proofErr w:type="gramEnd"/>
+        <w:t>Part Three: Add custom actions to the KPI .</w:t>
+      </w:r>
     </w:p>
     <w:p>
       <w:pPr>
@@ -29551,14 +28963,9 @@
       </w:r>
       <w:proofErr w:type="spellStart"/>
       <w:r>
-        <w:t>DeepSee_</w:t>
-      </w:r>
-      <w:proofErr w:type="gramStart"/>
-      <w:r>
-        <w:t>Analyzer:U</w:t>
-      </w:r>
-      <w:proofErr w:type="spellEnd"/>
-      <w:proofErr w:type="gramEnd"/>
+        <w:t>DeepSee_Analyzer:U</w:t>
+      </w:r>
+      <w:proofErr w:type="spellEnd"/>
     </w:p>
     <w:p>
       <w:pPr>
@@ -29972,12 +29379,10 @@
         <w:t xml:space="preserve">Add </w:t>
       </w:r>
       <w:proofErr w:type="spellStart"/>
-      <w:proofErr w:type="gramStart"/>
       <w:r>
         <w:t>DSTrainingResource:U</w:t>
       </w:r>
       <w:proofErr w:type="spellEnd"/>
-      <w:proofErr w:type="gramEnd"/>
       <w:r>
         <w:t xml:space="preserve"> to </w:t>
       </w:r>
@@ -30291,7 +29696,6 @@
         <w:t>%</w:t>
       </w:r>
       <w:proofErr w:type="spellStart"/>
-      <w:proofErr w:type="gramStart"/>
       <w:r>
         <w:rPr>
           <w:rFonts w:ascii="Calibri" w:eastAsia="Times New Roman" w:hAnsi="Calibri" w:cs="Times New Roman"/>
@@ -30303,14 +29707,7 @@
         <w:rPr>
           <w:rFonts w:ascii="Calibri" w:eastAsia="Times New Roman" w:hAnsi="Calibri" w:cs="Times New Roman"/>
         </w:rPr>
-        <w:t>(</w:t>
-      </w:r>
-      <w:proofErr w:type="gramEnd"/>
-      <w:r>
-        <w:rPr>
-          <w:rFonts w:ascii="Calibri" w:eastAsia="Times New Roman" w:hAnsi="Calibri" w:cs="Times New Roman"/>
-        </w:rPr>
-        <w:t xml:space="preserve">) uses </w:t>
+        <w:t xml:space="preserve">() uses </w:t>
       </w:r>
       <w:proofErr w:type="spellStart"/>
       <w:r>
@@ -30343,21 +29740,7 @@
         <w:rPr>
           <w:rFonts w:ascii="Calibri" w:eastAsia="Times New Roman" w:hAnsi="Calibri" w:cs="Times New Roman"/>
         </w:rPr>
-        <w:t>%</w:t>
-      </w:r>
-      <w:proofErr w:type="gramStart"/>
-      <w:r>
-        <w:rPr>
-          <w:rFonts w:ascii="Calibri" w:eastAsia="Times New Roman" w:hAnsi="Calibri" w:cs="Times New Roman"/>
-        </w:rPr>
-        <w:t>Execute(</w:t>
-      </w:r>
-      <w:proofErr w:type="gramEnd"/>
-      <w:r>
-        <w:rPr>
-          <w:rFonts w:ascii="Calibri" w:eastAsia="Times New Roman" w:hAnsi="Calibri" w:cs="Times New Roman"/>
-        </w:rPr>
-        <w:t>) uses only the current process, so no parallel execution.</w:t>
+        <w:t>%Execute() uses only the current process, so no parallel execution.</w:t>
       </w:r>
     </w:p>
     <w:p>
@@ -30379,7 +29762,6 @@
         <w:t>%</w:t>
       </w:r>
       <w:proofErr w:type="spellStart"/>
-      <w:proofErr w:type="gramStart"/>
       <w:r>
         <w:rPr>
           <w:rFonts w:ascii="Calibri" w:eastAsia="Times New Roman" w:hAnsi="Calibri" w:cs="Times New Roman"/>
@@ -30391,14 +29773,7 @@
         <w:rPr>
           <w:rFonts w:ascii="Calibri" w:eastAsia="Times New Roman" w:hAnsi="Calibri" w:cs="Times New Roman"/>
         </w:rPr>
-        <w:t>(</w:t>
-      </w:r>
-      <w:proofErr w:type="gramEnd"/>
-      <w:r>
-        <w:rPr>
-          <w:rFonts w:ascii="Calibri" w:eastAsia="Times New Roman" w:hAnsi="Calibri" w:cs="Times New Roman"/>
-        </w:rPr>
-        <w:t>) prepares and executes the query, so no need to use %</w:t>
+        <w:t>() prepares and executes the query, so no need to use %</w:t>
       </w:r>
       <w:proofErr w:type="spellStart"/>
       <w:r>
@@ -30459,7 +29834,6 @@
         <w:t>%</w:t>
       </w:r>
       <w:proofErr w:type="spellStart"/>
-      <w:proofErr w:type="gramStart"/>
       <w:r>
         <w:rPr>
           <w:rFonts w:ascii="Calibri" w:eastAsia="Times New Roman" w:hAnsi="Calibri" w:cs="Times New Roman"/>
@@ -30471,14 +29845,7 @@
         <w:rPr>
           <w:rFonts w:ascii="Calibri" w:eastAsia="Times New Roman" w:hAnsi="Calibri" w:cs="Times New Roman"/>
         </w:rPr>
-        <w:t>(</w:t>
-      </w:r>
-      <w:proofErr w:type="gramEnd"/>
-      <w:r>
-        <w:rPr>
-          <w:rFonts w:ascii="Calibri" w:eastAsia="Times New Roman" w:hAnsi="Calibri" w:cs="Times New Roman"/>
-        </w:rPr>
-        <w:t>)</w:t>
+        <w:t>()</w:t>
       </w:r>
     </w:p>
     <w:p>
@@ -30500,7 +29867,6 @@
         <w:t>%</w:t>
       </w:r>
       <w:proofErr w:type="spellStart"/>
-      <w:proofErr w:type="gramStart"/>
       <w:r>
         <w:rPr>
           <w:rFonts w:ascii="Calibri" w:eastAsia="Times New Roman" w:hAnsi="Calibri" w:cs="Times New Roman"/>
@@ -30512,14 +29878,7 @@
         <w:rPr>
           <w:rFonts w:ascii="Calibri" w:eastAsia="Times New Roman" w:hAnsi="Calibri" w:cs="Times New Roman"/>
         </w:rPr>
-        <w:t>(</w:t>
-      </w:r>
-      <w:proofErr w:type="gramEnd"/>
-      <w:r>
-        <w:rPr>
-          <w:rFonts w:ascii="Calibri" w:eastAsia="Times New Roman" w:hAnsi="Calibri" w:cs="Times New Roman"/>
-        </w:rPr>
-        <w:t>)</w:t>
+        <w:t>()</w:t>
       </w:r>
     </w:p>
     <w:p>
@@ -30541,7 +29900,6 @@
         <w:t>%</w:t>
       </w:r>
       <w:proofErr w:type="spellStart"/>
-      <w:proofErr w:type="gramStart"/>
       <w:r>
         <w:rPr>
           <w:rFonts w:ascii="Calibri" w:eastAsia="Times New Roman" w:hAnsi="Calibri" w:cs="Times New Roman"/>
@@ -30553,14 +29911,7 @@
         <w:rPr>
           <w:rFonts w:ascii="Calibri" w:eastAsia="Times New Roman" w:hAnsi="Calibri" w:cs="Times New Roman"/>
         </w:rPr>
-        <w:t>(</w:t>
-      </w:r>
-      <w:proofErr w:type="gramEnd"/>
-      <w:r>
-        <w:rPr>
-          <w:rFonts w:ascii="Calibri" w:eastAsia="Times New Roman" w:hAnsi="Calibri" w:cs="Times New Roman"/>
-        </w:rPr>
-        <w:t>)</w:t>
+        <w:t>()</w:t>
       </w:r>
     </w:p>
     <w:p>
@@ -30583,7 +29934,6 @@
         <w:t>%</w:t>
       </w:r>
       <w:proofErr w:type="spellStart"/>
-      <w:proofErr w:type="gramStart"/>
       <w:r>
         <w:rPr>
           <w:rFonts w:ascii="Calibri" w:eastAsia="Times New Roman" w:hAnsi="Calibri" w:cs="Times New Roman"/>
@@ -30595,14 +29945,7 @@
         <w:rPr>
           <w:rFonts w:ascii="Calibri" w:eastAsia="Times New Roman" w:hAnsi="Calibri" w:cs="Times New Roman"/>
         </w:rPr>
-        <w:t>(</w:t>
-      </w:r>
-      <w:proofErr w:type="gramEnd"/>
-      <w:r>
-        <w:rPr>
-          <w:rFonts w:ascii="Calibri" w:eastAsia="Times New Roman" w:hAnsi="Calibri" w:cs="Times New Roman"/>
-        </w:rPr>
-        <w:t>)</w:t>
+        <w:t>()</w:t>
       </w:r>
     </w:p>
     <w:p>
@@ -30625,7 +29968,6 @@
         <w:t>%</w:t>
       </w:r>
       <w:proofErr w:type="spellStart"/>
-      <w:proofErr w:type="gramStart"/>
       <w:r>
         <w:rPr>
           <w:rFonts w:ascii="Calibri" w:eastAsia="Times New Roman" w:hAnsi="Calibri" w:cs="Times New Roman"/>
@@ -30637,14 +29979,7 @@
         <w:rPr>
           <w:rFonts w:ascii="Calibri" w:eastAsia="Times New Roman" w:hAnsi="Calibri" w:cs="Times New Roman"/>
         </w:rPr>
-        <w:t>(</w:t>
-      </w:r>
-      <w:proofErr w:type="gramEnd"/>
-      <w:r>
-        <w:rPr>
-          <w:rFonts w:ascii="Calibri" w:eastAsia="Times New Roman" w:hAnsi="Calibri" w:cs="Times New Roman"/>
-        </w:rPr>
-        <w:t>)</w:t>
+        <w:t>()</w:t>
       </w:r>
     </w:p>
     <w:p>
@@ -30745,7 +30080,6 @@
         <w:t>%</w:t>
       </w:r>
       <w:proofErr w:type="spellStart"/>
-      <w:proofErr w:type="gramStart"/>
       <w:r>
         <w:rPr>
           <w:rFonts w:ascii="Calibri" w:eastAsia="Times New Roman" w:hAnsi="Calibri" w:cs="Times New Roman"/>
@@ -30757,14 +30091,7 @@
         <w:rPr>
           <w:rFonts w:ascii="Calibri" w:eastAsia="Times New Roman" w:hAnsi="Calibri" w:cs="Times New Roman"/>
         </w:rPr>
-        <w:t>(</w:t>
-      </w:r>
-      <w:proofErr w:type="gramEnd"/>
-      <w:r>
-        <w:rPr>
-          <w:rFonts w:ascii="Calibri" w:eastAsia="Times New Roman" w:hAnsi="Calibri" w:cs="Times New Roman"/>
-        </w:rPr>
-        <w:t>)</w:t>
+        <w:t>()</w:t>
       </w:r>
     </w:p>
     <w:p>
@@ -30786,7 +30113,6 @@
         <w:t>%</w:t>
       </w:r>
       <w:proofErr w:type="spellStart"/>
-      <w:proofErr w:type="gramStart"/>
       <w:r>
         <w:rPr>
           <w:rFonts w:ascii="Calibri" w:eastAsia="Times New Roman" w:hAnsi="Calibri" w:cs="Times New Roman"/>
@@ -30798,14 +30124,7 @@
         <w:rPr>
           <w:rFonts w:ascii="Calibri" w:eastAsia="Times New Roman" w:hAnsi="Calibri" w:cs="Times New Roman"/>
         </w:rPr>
-        <w:t>(</w:t>
-      </w:r>
-      <w:proofErr w:type="gramEnd"/>
-      <w:r>
-        <w:rPr>
-          <w:rFonts w:ascii="Calibri" w:eastAsia="Times New Roman" w:hAnsi="Calibri" w:cs="Times New Roman"/>
-        </w:rPr>
-        <w:t>)</w:t>
+        <w:t>()</w:t>
       </w:r>
     </w:p>
     <w:p>
@@ -30827,7 +30146,6 @@
         <w:t>%</w:t>
       </w:r>
       <w:proofErr w:type="spellStart"/>
-      <w:proofErr w:type="gramStart"/>
       <w:r>
         <w:rPr>
           <w:rFonts w:ascii="Calibri" w:eastAsia="Times New Roman" w:hAnsi="Calibri" w:cs="Times New Roman"/>
@@ -30839,14 +30157,7 @@
         <w:rPr>
           <w:rFonts w:ascii="Calibri" w:eastAsia="Times New Roman" w:hAnsi="Calibri" w:cs="Times New Roman"/>
         </w:rPr>
-        <w:t>(</w:t>
-      </w:r>
-      <w:proofErr w:type="gramEnd"/>
-      <w:r>
-        <w:rPr>
-          <w:rFonts w:ascii="Calibri" w:eastAsia="Times New Roman" w:hAnsi="Calibri" w:cs="Times New Roman"/>
-        </w:rPr>
-        <w:t>)</w:t>
+        <w:t>()</w:t>
       </w:r>
     </w:p>
     <w:p>
@@ -30868,7 +30179,6 @@
         <w:t>%</w:t>
       </w:r>
       <w:proofErr w:type="spellStart"/>
-      <w:proofErr w:type="gramStart"/>
       <w:r>
         <w:rPr>
           <w:rFonts w:ascii="Calibri" w:eastAsia="Times New Roman" w:hAnsi="Calibri" w:cs="Times New Roman"/>
@@ -30880,14 +30190,7 @@
         <w:rPr>
           <w:rFonts w:ascii="Calibri" w:eastAsia="Times New Roman" w:hAnsi="Calibri" w:cs="Times New Roman"/>
         </w:rPr>
-        <w:t>(</w:t>
-      </w:r>
-      <w:proofErr w:type="gramEnd"/>
-      <w:r>
-        <w:rPr>
-          <w:rFonts w:ascii="Calibri" w:eastAsia="Times New Roman" w:hAnsi="Calibri" w:cs="Times New Roman"/>
-        </w:rPr>
-        <w:t>)</w:t>
+        <w:t>()</w:t>
       </w:r>
     </w:p>
     <w:p>
@@ -31035,19 +30338,11 @@
         <w:t xml:space="preserve"> installed in SAMPLES. Note that successfully running </w:t>
       </w:r>
       <w:proofErr w:type="spellStart"/>
-      <w:proofErr w:type="gramStart"/>
       <w:r>
         <w:rPr>
           <w:rFonts w:eastAsia="Times New Roman" w:cs="Arial"/>
         </w:rPr>
-        <w:t>Training.DeepSee.Installer</w:t>
-      </w:r>
-      <w:proofErr w:type="gramEnd"/>
-      <w:r>
-        <w:rPr>
-          <w:rFonts w:eastAsia="Times New Roman" w:cs="Arial"/>
-        </w:rPr>
-        <w:t>:Install</w:t>
+        <w:t>Training.DeepSee.Installer:Install</w:t>
       </w:r>
       <w:proofErr w:type="spellEnd"/>
       <w:r>
@@ -31363,24 +30658,16 @@
         <w:rPr>
           <w:rFonts w:eastAsia="Times New Roman" w:cs="Arial"/>
         </w:rPr>
-        <w:t>”</w:t>
-      </w:r>
-      <w:proofErr w:type="gramStart"/>
+        <w:t>”:”</w:t>
+      </w:r>
+      <w:proofErr w:type="spellStart"/>
       <w:r>
         <w:rPr>
           <w:rFonts w:eastAsia="Times New Roman" w:cs="Arial"/>
         </w:rPr>
-        <w:t>:”</w:t>
-      </w:r>
-      <w:proofErr w:type="spellStart"/>
-      <w:r>
-        <w:rPr>
-          <w:rFonts w:eastAsia="Times New Roman" w:cs="Arial"/>
-        </w:rPr>
         <w:t>HoleFoods</w:t>
       </w:r>
       <w:proofErr w:type="spellEnd"/>
-      <w:proofErr w:type="gramEnd"/>
       <w:r>
         <w:rPr>
           <w:rFonts w:eastAsia="Times New Roman" w:cs="Arial"/>
@@ -31909,27 +31196,13 @@
         <w:rPr>
           <w:rFonts w:ascii="Calibri" w:eastAsia="Times New Roman" w:hAnsi="Calibri" w:cs="Times New Roman"/>
         </w:rPr>
-        <w:t>, etc.</w:t>
-      </w:r>
-      <w:proofErr w:type="gramStart"/>
-      <w:r>
-        <w:rPr>
-          <w:rFonts w:ascii="Calibri" w:eastAsia="Times New Roman" w:hAnsi="Calibri" w:cs="Times New Roman"/>
-        </w:rPr>
-        <w:t xml:space="preserve">, </w:t>
-      </w:r>
-      <w:r>
-        <w:rPr>
-          <w:rFonts w:ascii="Calibri" w:eastAsia="Times New Roman" w:hAnsi="Calibri" w:cs="Times New Roman"/>
-        </w:rPr>
-        <w:t xml:space="preserve"> will</w:t>
-      </w:r>
-      <w:proofErr w:type="gramEnd"/>
-      <w:r>
-        <w:rPr>
-          <w:rFonts w:ascii="Calibri" w:eastAsia="Times New Roman" w:hAnsi="Calibri" w:cs="Times New Roman"/>
-        </w:rPr>
-        <w:t xml:space="preserve"> have similar libraries. </w:t>
+        <w:t xml:space="preserve">, etc., </w:t>
+      </w:r>
+      <w:r>
+        <w:rPr>
+          <w:rFonts w:ascii="Calibri" w:eastAsia="Times New Roman" w:hAnsi="Calibri" w:cs="Times New Roman"/>
+        </w:rPr>
+        <w:t xml:space="preserve"> will have similar libraries. </w:t>
       </w:r>
     </w:p>
     <w:p>
@@ -32208,19 +31481,11 @@
         <w:t xml:space="preserve"> installed in SAMPLES. Note that successfully running </w:t>
       </w:r>
       <w:proofErr w:type="spellStart"/>
-      <w:proofErr w:type="gramStart"/>
       <w:r>
         <w:rPr>
           <w:rFonts w:eastAsia="Times New Roman" w:cs="Arial"/>
         </w:rPr>
-        <w:t>Training.DeepSee.Installer</w:t>
-      </w:r>
-      <w:proofErr w:type="gramEnd"/>
-      <w:r>
-        <w:rPr>
-          <w:rFonts w:eastAsia="Times New Roman" w:cs="Arial"/>
-        </w:rPr>
-        <w:t>:Install</w:t>
+        <w:t>Training.DeepSee.Installer:Install</w:t>
       </w:r>
       <w:proofErr w:type="spellEnd"/>
       <w:r>
@@ -32710,21 +31975,7 @@
         <w:rPr>
           <w:rFonts w:ascii="Calibri" w:eastAsia="Times New Roman" w:hAnsi="Calibri" w:cs="Times New Roman"/>
         </w:rPr>
-        <w:t xml:space="preserve">amcharts.js and serial.js – these are </w:t>
-      </w:r>
-      <w:proofErr w:type="gramStart"/>
-      <w:r>
-        <w:rPr>
-          <w:rFonts w:ascii="Calibri" w:eastAsia="Times New Roman" w:hAnsi="Calibri" w:cs="Times New Roman"/>
-        </w:rPr>
-        <w:t>provide</w:t>
-      </w:r>
-      <w:proofErr w:type="gramEnd"/>
-      <w:r>
-        <w:rPr>
-          <w:rFonts w:ascii="Calibri" w:eastAsia="Times New Roman" w:hAnsi="Calibri" w:cs="Times New Roman"/>
-        </w:rPr>
-        <w:t xml:space="preserve"> the </w:t>
+        <w:t xml:space="preserve">amcharts.js and serial.js – these are provide the </w:t>
       </w:r>
       <w:proofErr w:type="spellStart"/>
       <w:r>
@@ -32781,7 +32032,6 @@
         <w:t xml:space="preserve">Next, look at </w:t>
       </w:r>
       <w:proofErr w:type="spellStart"/>
-      <w:proofErr w:type="gramStart"/>
       <w:r>
         <w:rPr>
           <w:rFonts w:ascii="Calibri" w:eastAsia="Times New Roman" w:hAnsi="Calibri" w:cs="Times New Roman"/>
@@ -32793,14 +32043,7 @@
         <w:rPr>
           <w:rFonts w:ascii="Calibri" w:eastAsia="Times New Roman" w:hAnsi="Calibri" w:cs="Times New Roman"/>
         </w:rPr>
-        <w:t>(</w:t>
-      </w:r>
-      <w:proofErr w:type="gramEnd"/>
-      <w:r>
-        <w:rPr>
-          <w:rFonts w:ascii="Calibri" w:eastAsia="Times New Roman" w:hAnsi="Calibri" w:cs="Times New Roman"/>
-        </w:rPr>
-        <w:t>). Note the following:</w:t>
+        <w:t>(). Note the following:</w:t>
       </w:r>
     </w:p>
     <w:p>
@@ -33054,7 +32297,6 @@
         <w:t xml:space="preserve">Note the </w:t>
       </w:r>
       <w:proofErr w:type="spellStart"/>
-      <w:proofErr w:type="gramStart"/>
       <w:r>
         <w:rPr>
           <w:rFonts w:ascii="Calibri" w:eastAsia="Times New Roman" w:hAnsi="Calibri" w:cs="Times New Roman"/>
@@ -33066,14 +32308,7 @@
         <w:rPr>
           <w:rFonts w:ascii="Calibri" w:eastAsia="Times New Roman" w:hAnsi="Calibri" w:cs="Times New Roman"/>
         </w:rPr>
-        <w:t>(</w:t>
-      </w:r>
-      <w:proofErr w:type="gramEnd"/>
-      <w:r>
-        <w:rPr>
-          <w:rFonts w:ascii="Calibri" w:eastAsia="Times New Roman" w:hAnsi="Calibri" w:cs="Times New Roman"/>
-        </w:rPr>
-        <w:t xml:space="preserve">) method which executes the query defined in the </w:t>
+        <w:t xml:space="preserve">() method which executes the query defined in the </w:t>
       </w:r>
       <w:proofErr w:type="spellStart"/>
       <w:r>
@@ -33110,7 +32345,6 @@
         <w:t xml:space="preserve">Next look at the </w:t>
       </w:r>
       <w:proofErr w:type="spellStart"/>
-      <w:proofErr w:type="gramStart"/>
       <w:r>
         <w:rPr>
           <w:rFonts w:ascii="Calibri" w:eastAsia="Times New Roman" w:hAnsi="Calibri" w:cs="Times New Roman"/>
@@ -33122,14 +32356,7 @@
         <w:rPr>
           <w:rFonts w:ascii="Calibri" w:eastAsia="Times New Roman" w:hAnsi="Calibri" w:cs="Times New Roman"/>
         </w:rPr>
-        <w:t>(</w:t>
-      </w:r>
-      <w:proofErr w:type="gramEnd"/>
-      <w:r>
-        <w:rPr>
-          <w:rFonts w:ascii="Calibri" w:eastAsia="Times New Roman" w:hAnsi="Calibri" w:cs="Times New Roman"/>
-        </w:rPr>
-        <w:t>) method. Point out the following:</w:t>
+        <w:t>() method. Point out the following:</w:t>
       </w:r>
     </w:p>
     <w:p>
@@ -33286,7 +32513,6 @@
         <w:t xml:space="preserve">” key. Here is where we configure the chart to use the array of data created in </w:t>
       </w:r>
       <w:proofErr w:type="spellStart"/>
-      <w:proofErr w:type="gramStart"/>
       <w:r>
         <w:rPr>
           <w:rFonts w:ascii="Calibri" w:eastAsia="Times New Roman" w:hAnsi="Calibri" w:cs="Times New Roman"/>
@@ -33298,14 +32524,7 @@
         <w:rPr>
           <w:rFonts w:ascii="Calibri" w:eastAsia="Times New Roman" w:hAnsi="Calibri" w:cs="Times New Roman"/>
         </w:rPr>
-        <w:t>(</w:t>
-      </w:r>
-      <w:proofErr w:type="gramEnd"/>
-      <w:r>
-        <w:rPr>
-          <w:rFonts w:ascii="Calibri" w:eastAsia="Times New Roman" w:hAnsi="Calibri" w:cs="Times New Roman"/>
-        </w:rPr>
-        <w:t>).</w:t>
+        <w:t>().</w:t>
       </w:r>
     </w:p>
     <w:p>
@@ -33354,7 +32573,6 @@
         <w:t xml:space="preserve">Look back at </w:t>
       </w:r>
       <w:proofErr w:type="spellStart"/>
-      <w:proofErr w:type="gramStart"/>
       <w:r>
         <w:rPr>
           <w:rFonts w:ascii="Calibri" w:eastAsia="Times New Roman" w:hAnsi="Calibri" w:cs="Times New Roman"/>
@@ -33366,14 +32584,7 @@
         <w:rPr>
           <w:rFonts w:ascii="Calibri" w:eastAsia="Times New Roman" w:hAnsi="Calibri" w:cs="Times New Roman"/>
         </w:rPr>
-        <w:t>(</w:t>
-      </w:r>
-      <w:proofErr w:type="gramEnd"/>
-      <w:r>
-        <w:rPr>
-          <w:rFonts w:ascii="Calibri" w:eastAsia="Times New Roman" w:hAnsi="Calibri" w:cs="Times New Roman"/>
-        </w:rPr>
-        <w:t>)</w:t>
+        <w:t>()</w:t>
       </w:r>
       <w:r>
         <w:rPr>
@@ -33416,7 +32627,6 @@
         <w:t xml:space="preserve">Look at </w:t>
       </w:r>
       <w:proofErr w:type="spellStart"/>
-      <w:proofErr w:type="gramStart"/>
       <w:r>
         <w:rPr>
           <w:rFonts w:ascii="Calibri" w:eastAsia="Times New Roman" w:hAnsi="Calibri" w:cs="Times New Roman"/>
@@ -33428,17 +32638,9 @@
         <w:rPr>
           <w:rFonts w:ascii="Calibri" w:eastAsia="Times New Roman" w:hAnsi="Calibri" w:cs="Times New Roman"/>
         </w:rPr>
-        <w:t>(</w:t>
-      </w:r>
-      <w:proofErr w:type="gramEnd"/>
-      <w:r>
-        <w:rPr>
-          <w:rFonts w:ascii="Calibri" w:eastAsia="Times New Roman" w:hAnsi="Calibri" w:cs="Times New Roman"/>
-        </w:rPr>
-        <w:t xml:space="preserve">). Here is the method that executes when the user clicks “Apply Filter”. The most important part is that it executes the data controller’s </w:t>
-      </w:r>
-      <w:proofErr w:type="spellStart"/>
-      <w:proofErr w:type="gramStart"/>
+        <w:t xml:space="preserve">(). Here is the method that executes when the user clicks “Apply Filter”. The most important part is that it executes the data controller’s </w:t>
+      </w:r>
+      <w:proofErr w:type="spellStart"/>
       <w:r>
         <w:rPr>
           <w:rFonts w:ascii="Calibri" w:eastAsia="Times New Roman" w:hAnsi="Calibri" w:cs="Times New Roman"/>
@@ -33450,14 +32652,7 @@
         <w:rPr>
           <w:rFonts w:ascii="Calibri" w:eastAsia="Times New Roman" w:hAnsi="Calibri" w:cs="Times New Roman"/>
         </w:rPr>
-        <w:t>(</w:t>
-      </w:r>
-      <w:proofErr w:type="gramEnd"/>
-      <w:r>
-        <w:rPr>
-          <w:rFonts w:ascii="Calibri" w:eastAsia="Times New Roman" w:hAnsi="Calibri" w:cs="Times New Roman"/>
-        </w:rPr>
-        <w:t>) method giving it the filter partially constructed by the user’s selection on the filter dropdown.</w:t>
+        <w:t>() method giving it the filter partially constructed by the user’s selection on the filter dropdown.</w:t>
       </w:r>
     </w:p>
     <w:p>
@@ -48306,11 +47501,6 @@
     <w:lsdException w:name="Book Title" w:uiPriority="33" w:qFormat="1"/>
     <w:lsdException w:name="Bibliography" w:semiHidden="1" w:uiPriority="37" w:unhideWhenUsed="1"/>
     <w:lsdException w:name="TOC Heading" w:semiHidden="1" w:uiPriority="39" w:unhideWhenUsed="1" w:qFormat="1"/>
-    <w:lsdException w:name="Plain Table 5" w:semiHidden="1" w:unhideWhenUsed="1"/>
-    <w:lsdException w:name="Grid Table Light" w:semiHidden="1" w:unhideWhenUsed="1"/>
-    <w:lsdException w:name="Grid Table 1 Light" w:semiHidden="1" w:unhideWhenUsed="1"/>
-    <w:lsdException w:name="Grid Table 2" w:semiHidden="1" w:unhideWhenUsed="1"/>
-    <w:lsdException w:name="Grid Table 3" w:semiHidden="1" w:unhideWhenUsed="1"/>
     <w:lsdException w:name="Grid Table 4" w:uiPriority="49"/>
     <w:lsdException w:name="Grid Table 5 Dark" w:uiPriority="50"/>
     <w:lsdException w:name="Grid Table 6 Colorful" w:uiPriority="51"/>

</xml_diff>